<commit_message>
Synchronization protected module is optimised - less entries to sycnh calculation minZ
</commit_message>
<xml_diff>
--- a/PP/course/ІП31 Кахерський х .docx
+++ b/PP/course/ІП31 Кахерський х .docx
@@ -1,6 +1,6 @@
 
 <file path=word/document.xml><?xml version="1.0" encoding="utf-8"?>
-<w:document xmlns:ve="http://schemas.openxmlformats.org/markup-compatibility/2006" xmlns:o="urn:schemas-microsoft-com:office:office" xmlns:r="http://schemas.openxmlformats.org/officeDocument/2006/relationships" xmlns:m="http://schemas.openxmlformats.org/officeDocument/2006/math" xmlns:v="urn:schemas-microsoft-com:vml" xmlns:wp="http://schemas.openxmlformats.org/drawingml/2006/wordprocessingDrawing" xmlns:w10="urn:schemas-microsoft-com:office:word" xmlns:w="http://schemas.openxmlformats.org/wordprocessingml/2006/main" xmlns:wne="http://schemas.microsoft.com/office/word/2006/wordml">
+<w:document xmlns:wpc="http://schemas.microsoft.com/office/word/2010/wordprocessingCanvas" xmlns:mc="http://schemas.openxmlformats.org/markup-compatibility/2006" xmlns:o="urn:schemas-microsoft-com:office:office" xmlns:r="http://schemas.openxmlformats.org/officeDocument/2006/relationships" xmlns:m="http://schemas.openxmlformats.org/officeDocument/2006/math" xmlns:v="urn:schemas-microsoft-com:vml" xmlns:wp14="http://schemas.microsoft.com/office/word/2010/wordprocessingDrawing" xmlns:wp="http://schemas.openxmlformats.org/drawingml/2006/wordprocessingDrawing" xmlns:w10="urn:schemas-microsoft-com:office:word" xmlns:w="http://schemas.openxmlformats.org/wordprocessingml/2006/main" xmlns:w14="http://schemas.microsoft.com/office/word/2010/wordml" xmlns:w15="http://schemas.microsoft.com/office/word/2012/wordml" xmlns:wpg="http://schemas.microsoft.com/office/word/2010/wordprocessingGroup" xmlns:wpi="http://schemas.microsoft.com/office/word/2010/wordprocessingInk" xmlns:wne="http://schemas.microsoft.com/office/word/2006/wordml" xmlns:wps="http://schemas.microsoft.com/office/word/2010/wordprocessingShape" mc:Ignorable="w14 w15 wp14">
   <w:body>
     <w:p>
       <w:pPr>
@@ -992,7 +992,27 @@
           <w:sz w:val="16"/>
           <w:lang w:val="ru-RU"/>
         </w:rPr>
-        <w:t>(шифр і назва)</w:t>
+        <w:t>(</w:t>
+      </w:r>
+      <w:proofErr w:type="gramStart"/>
+      <w:r>
+        <w:rPr>
+          <w:b w:val="0"/>
+          <w:bCs/>
+          <w:sz w:val="16"/>
+          <w:lang w:val="ru-RU"/>
+        </w:rPr>
+        <w:t>шифр</w:t>
+      </w:r>
+      <w:proofErr w:type="gramEnd"/>
+      <w:r>
+        <w:rPr>
+          <w:b w:val="0"/>
+          <w:bCs/>
+          <w:sz w:val="16"/>
+          <w:lang w:val="ru-RU"/>
+        </w:rPr>
+        <w:t xml:space="preserve"> і назва)</w:t>
       </w:r>
       <w:r>
         <w:rPr>
@@ -1183,7 +1203,29 @@
           <w:szCs w:val="16"/>
           <w:lang w:val="ru-RU"/>
         </w:rPr>
-        <w:t>(прізвище, ім’я,  по батькові)</w:t>
+        <w:t>(</w:t>
+      </w:r>
+      <w:proofErr w:type="gramStart"/>
+      <w:r>
+        <w:rPr>
+          <w:rStyle w:val="11"/>
+          <w:b w:val="0"/>
+          <w:sz w:val="16"/>
+          <w:szCs w:val="16"/>
+          <w:lang w:val="ru-RU"/>
+        </w:rPr>
+        <w:t>прізвище</w:t>
+      </w:r>
+      <w:proofErr w:type="gramEnd"/>
+      <w:r>
+        <w:rPr>
+          <w:rStyle w:val="11"/>
+          <w:b w:val="0"/>
+          <w:sz w:val="16"/>
+          <w:szCs w:val="16"/>
+          <w:lang w:val="ru-RU"/>
+        </w:rPr>
+        <w:t>, ім’я,  по батькові)</w:t>
       </w:r>
     </w:p>
     <w:p>
@@ -1274,12 +1316,21 @@
           <w:lang w:val="uk-UA"/>
         </w:rPr>
       </w:pPr>
-      <w:r>
-        <w:rPr>
-          <w:sz w:val="28"/>
-          <w:lang w:val="ru-RU"/>
-        </w:rPr>
-        <w:t>керівник роботи</w:t>
+      <w:proofErr w:type="gramStart"/>
+      <w:r>
+        <w:rPr>
+          <w:sz w:val="28"/>
+          <w:lang w:val="ru-RU"/>
+        </w:rPr>
+        <w:t>керівник</w:t>
+      </w:r>
+      <w:proofErr w:type="gramEnd"/>
+      <w:r>
+        <w:rPr>
+          <w:sz w:val="28"/>
+          <w:lang w:val="ru-RU"/>
+        </w:rPr>
+        <w:t xml:space="preserve"> роботи</w:t>
       </w:r>
       <w:r>
         <w:rPr>
@@ -1590,7 +1641,7 @@
           <w:insideV w:val="single" w:sz="4" w:space="0" w:color="auto"/>
         </w:tblBorders>
         <w:tblLayout w:type="fixed"/>
-        <w:tblLook w:val="0000"/>
+        <w:tblLook w:val="0000" w:firstRow="0" w:lastRow="0" w:firstColumn="0" w:lastColumn="0" w:noHBand="0" w:noVBand="0"/>
       </w:tblPr>
       <w:tblGrid>
         <w:gridCol w:w="567"/>
@@ -2174,14 +2225,11 @@
         <w:pStyle w:val="af6"/>
         <w:ind w:firstLine="0"/>
         <w:rPr>
-          <w:b/>
+          <w:b w:val="0"/>
         </w:rPr>
       </w:pPr>
       <w:bookmarkStart w:id="0" w:name="_Toc445563484"/>
       <w:r>
-        <w:rPr>
-          <w:b/>
-        </w:rPr>
         <w:lastRenderedPageBreak/>
         <w:t>ЗМІСТ</w:t>
       </w:r>
@@ -4408,14 +4456,11 @@
         <w:pStyle w:val="af6"/>
         <w:ind w:firstLine="0"/>
         <w:rPr>
-          <w:b/>
+          <w:b w:val="0"/>
         </w:rPr>
       </w:pPr>
       <w:bookmarkStart w:id="1" w:name="_Toc445563485"/>
       <w:r>
-        <w:rPr>
-          <w:b/>
-        </w:rPr>
         <w:lastRenderedPageBreak/>
         <w:t>ВСТУП</w:t>
       </w:r>
@@ -4627,19 +4672,13 @@
         <w:pStyle w:val="af6"/>
         <w:ind w:firstLine="0"/>
         <w:rPr>
-          <w:b/>
-        </w:rPr>
-      </w:pPr>
-      <w:r>
-        <w:rPr>
-          <w:b/>
-        </w:rPr>
+          <w:b w:val="0"/>
+        </w:rPr>
+      </w:pPr>
+      <w:r>
         <w:br w:type="page"/>
       </w:r>
       <w:r>
-        <w:rPr>
-          <w:b/>
-        </w:rPr>
         <w:lastRenderedPageBreak/>
         <w:t>РОЗДІЛ 1. ЗАСОБИ РОБОТИ З ПРОЦЕСАМИ В БІБЛІОТЕЦІ WIN32</w:t>
       </w:r>
@@ -5733,6 +5772,7 @@
         </w:rPr>
         <w:t xml:space="preserve">і за допомогою функції </w:t>
       </w:r>
+      <w:proofErr w:type="gramStart"/>
       <w:r>
         <w:rPr>
           <w:sz w:val="28"/>
@@ -5747,7 +5787,16 @@
           <w:szCs w:val="28"/>
           <w:lang w:val="ru-RU"/>
         </w:rPr>
-        <w:t>(). При кожному викликові цієї функції система створює об'єкт ядра (потік). Це компактна структура даних, яка використовується операційною системою для керування потоком та зберігає статистичну інформацію про нього. Система виділяє пам'ять під стек потоку з адресного простору процесу. Новий потік виконується в контексті того ж процесу, що і батьківський потік, тому він отримує доступ до всіх дескриптор</w:t>
+        <w:t>(</w:t>
+      </w:r>
+      <w:proofErr w:type="gramEnd"/>
+      <w:r>
+        <w:rPr>
+          <w:sz w:val="28"/>
+          <w:szCs w:val="28"/>
+          <w:lang w:val="ru-RU"/>
+        </w:rPr>
+        <w:t>). При кожному викликові цієї функції система створює об'єкт ядра (потік). Це компактна структура даних, яка використовується операційною системою для керування потоком та зберігає статистичну інформацію про нього. Система виділяє пам'ять під стек потоку з адресного простору процесу. Новий потік виконується в контексті того ж процесу, що і батьківський потік, тому він отримує доступ до всіх дескриптор</w:t>
       </w:r>
       <w:r>
         <w:rPr>
@@ -5812,8 +5861,16 @@
         <w:rPr>
           <w:lang w:val="en-US"/>
         </w:rPr>
-        <w:t>Handle thread_name = CreateThread(</w:t>
-      </w:r>
+        <w:t xml:space="preserve">Handle thread_name = </w:t>
+      </w:r>
+      <w:proofErr w:type="gramStart"/>
+      <w:r>
+        <w:rPr>
+          <w:lang w:val="en-US"/>
+        </w:rPr>
+        <w:t>CreateThread(</w:t>
+      </w:r>
+      <w:proofErr w:type="gramEnd"/>
     </w:p>
     <w:p>
       <w:pPr>
@@ -5997,6 +6054,7 @@
           <w:szCs w:val="28"/>
         </w:rPr>
       </w:pPr>
+      <w:proofErr w:type="gramStart"/>
       <w:r>
         <w:rPr>
           <w:sz w:val="28"/>
@@ -6005,6 +6063,7 @@
         </w:rPr>
         <w:t>stackSize</w:t>
       </w:r>
+      <w:proofErr w:type="gramEnd"/>
       <w:r>
         <w:rPr>
           <w:sz w:val="28"/>
@@ -6075,6 +6134,7 @@
           <w:szCs w:val="28"/>
         </w:rPr>
       </w:pPr>
+      <w:proofErr w:type="gramStart"/>
       <w:r>
         <w:rPr>
           <w:sz w:val="28"/>
@@ -6083,6 +6143,7 @@
         </w:rPr>
         <w:t>argList</w:t>
       </w:r>
+      <w:proofErr w:type="gramEnd"/>
       <w:r>
         <w:rPr>
           <w:sz w:val="28"/>
@@ -6130,6 +6191,7 @@
           <w:szCs w:val="28"/>
         </w:rPr>
       </w:pPr>
+      <w:proofErr w:type="gramStart"/>
       <w:r>
         <w:rPr>
           <w:sz w:val="28"/>
@@ -6138,6 +6200,7 @@
         </w:rPr>
         <w:t>initFlags</w:t>
       </w:r>
+      <w:proofErr w:type="gramEnd"/>
       <w:r>
         <w:rPr>
           <w:sz w:val="28"/>
@@ -8152,6 +8215,7 @@
         </w:rPr>
         <w:t xml:space="preserve"> </w:t>
       </w:r>
+      <w:proofErr w:type="gramStart"/>
       <w:r>
         <w:rPr>
           <w:sz w:val="28"/>
@@ -8167,6 +8231,7 @@
         </w:rPr>
         <w:t>(</w:t>
       </w:r>
+      <w:proofErr w:type="gramEnd"/>
     </w:p>
     <w:p>
       <w:pPr>
@@ -8534,8 +8599,16 @@
           <w:lang w:val="en-US"/>
         </w:rPr>
         <w:lastRenderedPageBreak/>
-        <w:t>DWORD WaitForSingleObjectEx(</w:t>
-      </w:r>
+        <w:t xml:space="preserve">DWORD </w:t>
+      </w:r>
+      <w:proofErr w:type="gramStart"/>
+      <w:r>
+        <w:rPr>
+          <w:lang w:val="en-US"/>
+        </w:rPr>
+        <w:t>WaitForSingleObjectEx(</w:t>
+      </w:r>
+      <w:proofErr w:type="gramEnd"/>
     </w:p>
     <w:p>
       <w:pPr>
@@ -9023,8 +9096,16 @@
         <w:rPr>
           <w:lang w:val="en-US"/>
         </w:rPr>
-        <w:t>DWORD WaitForMultipleObjects(</w:t>
-      </w:r>
+        <w:t xml:space="preserve">DWORD </w:t>
+      </w:r>
+      <w:proofErr w:type="gramStart"/>
+      <w:r>
+        <w:rPr>
+          <w:lang w:val="en-US"/>
+        </w:rPr>
+        <w:t>WaitForMultipleObjects(</w:t>
+      </w:r>
+      <w:proofErr w:type="gramEnd"/>
     </w:p>
     <w:p>
       <w:pPr>
@@ -9207,8 +9288,16 @@
           <w:lang w:val="en-US"/>
         </w:rPr>
         <w:lastRenderedPageBreak/>
-        <w:t>DWORD WaitForMultipleObjectsEx(</w:t>
-      </w:r>
+        <w:t xml:space="preserve">DWORD </w:t>
+      </w:r>
+      <w:proofErr w:type="gramStart"/>
+      <w:r>
+        <w:rPr>
+          <w:lang w:val="en-US"/>
+        </w:rPr>
+        <w:t>WaitForMultipleObjectsEx(</w:t>
+      </w:r>
+      <w:proofErr w:type="gramEnd"/>
     </w:p>
     <w:p>
       <w:pPr>
@@ -9311,8 +9400,16 @@
         <w:rPr>
           <w:lang w:val="en-US"/>
         </w:rPr>
-        <w:t>DWORD MsgWaitForMultipleObjects(</w:t>
-      </w:r>
+        <w:t xml:space="preserve">DWORD </w:t>
+      </w:r>
+      <w:proofErr w:type="gramStart"/>
+      <w:r>
+        <w:rPr>
+          <w:lang w:val="en-US"/>
+        </w:rPr>
+        <w:t>MsgWaitForMultipleObjects(</w:t>
+      </w:r>
+      <w:proofErr w:type="gramEnd"/>
     </w:p>
     <w:p>
       <w:pPr>
@@ -9432,8 +9529,16 @@
         <w:rPr>
           <w:lang w:val="en-US"/>
         </w:rPr>
-        <w:t>DWORD MsgWaitForMultipleObjects(</w:t>
-      </w:r>
+        <w:t xml:space="preserve">DWORD </w:t>
+      </w:r>
+      <w:proofErr w:type="gramStart"/>
+      <w:r>
+        <w:rPr>
+          <w:lang w:val="en-US"/>
+        </w:rPr>
+        <w:t>MsgWaitForMultipleObjects(</w:t>
+      </w:r>
+      <w:proofErr w:type="gramEnd"/>
     </w:p>
     <w:p>
       <w:pPr>
@@ -9939,6 +10044,7 @@
       <w:r>
         <w:t xml:space="preserve"> </w:t>
       </w:r>
+      <w:proofErr w:type="gramStart"/>
       <w:r>
         <w:rPr>
           <w:lang w:val="en-US"/>
@@ -9948,6 +10054,7 @@
       <w:r>
         <w:t>(</w:t>
       </w:r>
+      <w:proofErr w:type="gramEnd"/>
     </w:p>
     <w:p>
       <w:pPr>
@@ -10067,6 +10174,7 @@
           <w:lang w:val="ru-RU"/>
         </w:rPr>
       </w:pPr>
+      <w:proofErr w:type="gramStart"/>
       <w:r>
         <w:rPr>
           <w:sz w:val="28"/>
@@ -10075,6 +10183,7 @@
         </w:rPr>
         <w:t>lpSemaphoreAttributes</w:t>
       </w:r>
+      <w:proofErr w:type="gramEnd"/>
       <w:r>
         <w:rPr>
           <w:sz w:val="28"/>
@@ -10227,6 +10336,7 @@
           <w:lang w:val="ru-RU"/>
         </w:rPr>
       </w:pPr>
+      <w:proofErr w:type="gramStart"/>
       <w:r>
         <w:rPr>
           <w:sz w:val="28"/>
@@ -10235,6 +10345,7 @@
         </w:rPr>
         <w:t>initialCount</w:t>
       </w:r>
+      <w:proofErr w:type="gramEnd"/>
       <w:r>
         <w:rPr>
           <w:sz w:val="28"/>
@@ -10314,6 +10425,7 @@
           <w:szCs w:val="28"/>
         </w:rPr>
       </w:pPr>
+      <w:proofErr w:type="gramStart"/>
       <w:r>
         <w:rPr>
           <w:sz w:val="28"/>
@@ -10322,6 +10434,7 @@
         </w:rPr>
         <w:t>lpName</w:t>
       </w:r>
+      <w:proofErr w:type="gramEnd"/>
       <w:r>
         <w:rPr>
           <w:sz w:val="28"/>
@@ -10527,8 +10640,16 @@
         <w:rPr>
           <w:lang w:val="en-US"/>
         </w:rPr>
-        <w:t>HANDLE OpenSemaphore(</w:t>
-      </w:r>
+        <w:t xml:space="preserve">HANDLE </w:t>
+      </w:r>
+      <w:proofErr w:type="gramStart"/>
+      <w:r>
+        <w:rPr>
+          <w:lang w:val="en-US"/>
+        </w:rPr>
+        <w:t>OpenSemaphore(</w:t>
+      </w:r>
+      <w:proofErr w:type="gramEnd"/>
     </w:p>
     <w:p>
       <w:pPr>
@@ -10659,8 +10780,16 @@
         <w:rPr>
           <w:lang w:val="en-US"/>
         </w:rPr>
-        <w:t>BOOL ReleaseSemaphore(</w:t>
-      </w:r>
+        <w:t xml:space="preserve">BOOL </w:t>
+      </w:r>
+      <w:proofErr w:type="gramStart"/>
+      <w:r>
+        <w:rPr>
+          <w:lang w:val="en-US"/>
+        </w:rPr>
+        <w:t>ReleaseSemaphore(</w:t>
+      </w:r>
+      <w:proofErr w:type="gramEnd"/>
     </w:p>
     <w:p>
       <w:pPr>
@@ -10699,8 +10828,13 @@
         </w:rPr>
         <w:t>lReleaseCount</w:t>
       </w:r>
-      <w:r>
-        <w:t>,//інкремент лічильника</w:t>
+      <w:proofErr w:type="gramStart"/>
+      <w:r>
+        <w:t>,/</w:t>
+      </w:r>
+      <w:proofErr w:type="gramEnd"/>
+      <w:r>
+        <w:t>/інкремент лічильника</w:t>
       </w:r>
     </w:p>
     <w:p>
@@ -10993,15 +11127,32 @@
           <w:sz w:val="28"/>
           <w:szCs w:val="28"/>
         </w:rPr>
-        <w:t>іншому випадку, неменуче очікування на невизначений час або тайм – аут, якщо він був встановлений.</w:t>
-      </w:r>
-      <w:r>
-        <w:rPr>
-          <w:sz w:val="28"/>
-          <w:szCs w:val="28"/>
-          <w:lang w:val="ru-RU"/>
-        </w:rPr>
-        <w:t>[4]</w:t>
+        <w:t xml:space="preserve">іншому випадку, неменуче очікування на невизначений час або тайм – аут, якщо він був </w:t>
+      </w:r>
+      <w:proofErr w:type="gramStart"/>
+      <w:r>
+        <w:rPr>
+          <w:sz w:val="28"/>
+          <w:szCs w:val="28"/>
+        </w:rPr>
+        <w:t>встановлений.</w:t>
+      </w:r>
+      <w:r>
+        <w:rPr>
+          <w:sz w:val="28"/>
+          <w:szCs w:val="28"/>
+          <w:lang w:val="ru-RU"/>
+        </w:rPr>
+        <w:t>[</w:t>
+      </w:r>
+      <w:proofErr w:type="gramEnd"/>
+      <w:r>
+        <w:rPr>
+          <w:sz w:val="28"/>
+          <w:szCs w:val="28"/>
+          <w:lang w:val="ru-RU"/>
+        </w:rPr>
+        <w:t>4]</w:t>
       </w:r>
     </w:p>
     <w:p>
@@ -11190,6 +11341,7 @@
           <w:lang w:val="en-US"/>
         </w:rPr>
       </w:pPr>
+      <w:proofErr w:type="gramStart"/>
       <w:r>
         <w:rPr>
           <w:lang w:val="en-US"/>
@@ -11197,6 +11349,7 @@
         <w:lastRenderedPageBreak/>
         <w:t>CreateMutex(</w:t>
       </w:r>
+      <w:proofErr w:type="gramEnd"/>
     </w:p>
     <w:p>
       <w:pPr>
@@ -11265,13 +11418,23 @@
           <w:szCs w:val="28"/>
         </w:rPr>
       </w:pPr>
-      <w:r>
-        <w:rPr>
-          <w:sz w:val="28"/>
-          <w:szCs w:val="28"/>
-          <w:lang w:val="en-US"/>
-        </w:rPr>
-        <w:t xml:space="preserve">lpMutexAttributes </w:t>
+      <w:proofErr w:type="gramStart"/>
+      <w:r>
+        <w:rPr>
+          <w:sz w:val="28"/>
+          <w:szCs w:val="28"/>
+          <w:lang w:val="en-US"/>
+        </w:rPr>
+        <w:t>lpMutexAttributes</w:t>
+      </w:r>
+      <w:proofErr w:type="gramEnd"/>
+      <w:r>
+        <w:rPr>
+          <w:sz w:val="28"/>
+          <w:szCs w:val="28"/>
+          <w:lang w:val="en-US"/>
+        </w:rPr>
+        <w:t xml:space="preserve"> </w:t>
       </w:r>
       <w:r>
         <w:rPr>
@@ -11339,6 +11502,7 @@
           <w:szCs w:val="28"/>
         </w:rPr>
       </w:pPr>
+      <w:proofErr w:type="gramStart"/>
       <w:r>
         <w:rPr>
           <w:sz w:val="28"/>
@@ -11347,6 +11511,7 @@
         </w:rPr>
         <w:t>bInitialOwner</w:t>
       </w:r>
+      <w:proofErr w:type="gramEnd"/>
       <w:r>
         <w:rPr>
           <w:sz w:val="28"/>
@@ -11427,6 +11592,7 @@
         </w:rPr>
         <w:tab/>
       </w:r>
+      <w:proofErr w:type="gramStart"/>
       <w:r>
         <w:rPr>
           <w:sz w:val="28"/>
@@ -11435,6 +11601,7 @@
         </w:rPr>
         <w:t>lpName</w:t>
       </w:r>
+      <w:proofErr w:type="gramEnd"/>
       <w:r>
         <w:rPr>
           <w:sz w:val="28"/>
@@ -11513,6 +11680,7 @@
         </w:rPr>
         <w:t xml:space="preserve">ію </w:t>
       </w:r>
+      <w:proofErr w:type="gramStart"/>
       <w:r>
         <w:rPr>
           <w:sz w:val="28"/>
@@ -11535,7 +11703,16 @@
           <w:szCs w:val="28"/>
           <w:lang w:val="ru-RU"/>
         </w:rPr>
-        <w:t>[6]</w:t>
+        <w:t>[</w:t>
+      </w:r>
+      <w:proofErr w:type="gramEnd"/>
+      <w:r>
+        <w:rPr>
+          <w:sz w:val="28"/>
+          <w:szCs w:val="28"/>
+          <w:lang w:val="ru-RU"/>
+        </w:rPr>
+        <w:t>6]</w:t>
       </w:r>
     </w:p>
     <w:p>
@@ -11634,12 +11811,14 @@
         </w:rPr>
         <w:tab/>
       </w:r>
+      <w:proofErr w:type="gramStart"/>
       <w:r>
         <w:rPr>
           <w:lang w:val="en-US"/>
         </w:rPr>
         <w:t>CreateMutexEx(</w:t>
       </w:r>
+      <w:proofErr w:type="gramEnd"/>
     </w:p>
     <w:p>
       <w:pPr>
@@ -11803,6 +11982,7 @@
         </w:rPr>
         <w:t>CreateMutex</w:t>
       </w:r>
+      <w:proofErr w:type="gramStart"/>
       <w:r>
         <w:rPr>
           <w:sz w:val="28"/>
@@ -11819,6 +11999,7 @@
         </w:rPr>
         <w:t>dwDesiredAccess</w:t>
       </w:r>
+      <w:proofErr w:type="gramEnd"/>
       <w:r>
         <w:rPr>
           <w:sz w:val="28"/>
@@ -11978,15 +12159,32 @@
           <w:sz w:val="28"/>
           <w:szCs w:val="28"/>
         </w:rPr>
-        <w:t>ізм наслідування дескрипторів.</w:t>
-      </w:r>
-      <w:r>
-        <w:rPr>
-          <w:sz w:val="28"/>
-          <w:szCs w:val="28"/>
-          <w:lang w:val="ru-RU"/>
-        </w:rPr>
-        <w:t>[3]</w:t>
+        <w:t xml:space="preserve">ізм наслідування </w:t>
+      </w:r>
+      <w:proofErr w:type="gramStart"/>
+      <w:r>
+        <w:rPr>
+          <w:sz w:val="28"/>
+          <w:szCs w:val="28"/>
+        </w:rPr>
+        <w:t>дескрипторів.</w:t>
+      </w:r>
+      <w:r>
+        <w:rPr>
+          <w:sz w:val="28"/>
+          <w:szCs w:val="28"/>
+          <w:lang w:val="ru-RU"/>
+        </w:rPr>
+        <w:t>[</w:t>
+      </w:r>
+      <w:proofErr w:type="gramEnd"/>
+      <w:r>
+        <w:rPr>
+          <w:sz w:val="28"/>
+          <w:szCs w:val="28"/>
+          <w:lang w:val="ru-RU"/>
+        </w:rPr>
+        <w:t>3]</w:t>
       </w:r>
     </w:p>
     <w:p>
@@ -12048,15 +12246,32 @@
           <w:sz w:val="28"/>
           <w:szCs w:val="28"/>
         </w:rPr>
-        <w:t>ється, що об’єкт мьютексу є неконтрольованим.</w:t>
-      </w:r>
-      <w:r>
-        <w:rPr>
-          <w:sz w:val="28"/>
-          <w:szCs w:val="28"/>
-          <w:lang w:val="ru-RU"/>
-        </w:rPr>
-        <w:t>[3]</w:t>
+        <w:t xml:space="preserve">ється, що об’єкт мьютексу є </w:t>
+      </w:r>
+      <w:proofErr w:type="gramStart"/>
+      <w:r>
+        <w:rPr>
+          <w:sz w:val="28"/>
+          <w:szCs w:val="28"/>
+        </w:rPr>
+        <w:t>неконтрольованим.</w:t>
+      </w:r>
+      <w:r>
+        <w:rPr>
+          <w:sz w:val="28"/>
+          <w:szCs w:val="28"/>
+          <w:lang w:val="ru-RU"/>
+        </w:rPr>
+        <w:t>[</w:t>
+      </w:r>
+      <w:proofErr w:type="gramEnd"/>
+      <w:r>
+        <w:rPr>
+          <w:sz w:val="28"/>
+          <w:szCs w:val="28"/>
+          <w:lang w:val="ru-RU"/>
+        </w:rPr>
+        <w:t>3]</w:t>
       </w:r>
     </w:p>
     <w:p>
@@ -12312,6 +12527,7 @@
         </w:rPr>
         <w:t xml:space="preserve"> </w:t>
       </w:r>
+      <w:proofErr w:type="gramStart"/>
       <w:r>
         <w:rPr>
           <w:sz w:val="28"/>
@@ -12326,7 +12542,16 @@
           <w:szCs w:val="28"/>
           <w:lang w:val="en-US"/>
         </w:rPr>
-        <w:t>[1]</w:t>
+        <w:t>[</w:t>
+      </w:r>
+      <w:proofErr w:type="gramEnd"/>
+      <w:r>
+        <w:rPr>
+          <w:sz w:val="28"/>
+          <w:szCs w:val="28"/>
+          <w:lang w:val="en-US"/>
+        </w:rPr>
+        <w:t>1]</w:t>
       </w:r>
     </w:p>
     <w:p>
@@ -13390,13 +13615,23 @@
           <w:lang w:val="en-US"/>
         </w:rPr>
       </w:pPr>
-      <w:r>
-        <w:rPr>
-          <w:sz w:val="28"/>
-          <w:szCs w:val="28"/>
-          <w:lang w:val="en-US"/>
-        </w:rPr>
-        <w:t>CreateEvent():</w:t>
+      <w:proofErr w:type="gramStart"/>
+      <w:r>
+        <w:rPr>
+          <w:sz w:val="28"/>
+          <w:szCs w:val="28"/>
+          <w:lang w:val="en-US"/>
+        </w:rPr>
+        <w:t>CreateEvent(</w:t>
+      </w:r>
+      <w:proofErr w:type="gramEnd"/>
+      <w:r>
+        <w:rPr>
+          <w:sz w:val="28"/>
+          <w:szCs w:val="28"/>
+          <w:lang w:val="en-US"/>
+        </w:rPr>
+        <w:t>):</w:t>
       </w:r>
     </w:p>
     <w:p>
@@ -13412,8 +13647,16 @@
         <w:rPr>
           <w:lang w:val="en-US"/>
         </w:rPr>
-        <w:t>HANDLE CreateEvent(</w:t>
-      </w:r>
+        <w:t xml:space="preserve">HANDLE </w:t>
+      </w:r>
+      <w:proofErr w:type="gramStart"/>
+      <w:r>
+        <w:rPr>
+          <w:lang w:val="en-US"/>
+        </w:rPr>
+        <w:t>CreateEvent(</w:t>
+      </w:r>
+      <w:proofErr w:type="gramEnd"/>
     </w:p>
     <w:p>
       <w:pPr>
@@ -13575,6 +13818,7 @@
       <w:r>
         <w:t xml:space="preserve"> </w:t>
       </w:r>
+      <w:proofErr w:type="gramStart"/>
       <w:r>
         <w:rPr>
           <w:lang w:val="en-US"/>
@@ -13584,6 +13828,7 @@
       <w:r>
         <w:t>(</w:t>
       </w:r>
+      <w:proofErr w:type="gramEnd"/>
     </w:p>
     <w:p>
       <w:pPr>
@@ -13599,8 +13844,13 @@
         <w:t>HANDLE</w:t>
       </w:r>
       <w:r>
-        <w:t xml:space="preserve"> подія);</w:t>
-      </w:r>
+        <w:t xml:space="preserve"> подія)</w:t>
+      </w:r>
+      <w:proofErr w:type="gramStart"/>
+      <w:r>
+        <w:t>;</w:t>
+      </w:r>
+      <w:proofErr w:type="gramEnd"/>
     </w:p>
     <w:p>
       <w:pPr>
@@ -13884,21 +14134,122 @@
     </w:p>
     <w:p>
       <w:pPr>
+        <w:rPr>
+          <w:rFonts w:eastAsiaTheme="minorEastAsia"/>
+          <w:sz w:val="28"/>
+          <w:szCs w:val="28"/>
+          <w:lang w:eastAsia="en-US"/>
+        </w:rPr>
+      </w:pPr>
+      <w:r>
+        <w:br w:type="page"/>
+      </w:r>
+    </w:p>
+    <w:p>
+      <w:pPr>
         <w:pStyle w:val="af6"/>
         <w:ind w:firstLine="0"/>
-        <w:rPr>
-          <w:b/>
-          <w:lang w:val="ru-RU"/>
-        </w:rPr>
-      </w:pPr>
-      <w:bookmarkStart w:id="18" w:name="_Toc445563502"/>
-      <w:r>
-        <w:rPr>
-          <w:b/>
-        </w:rPr>
+      </w:pPr>
+      <w:r>
+        <w:lastRenderedPageBreak/>
+        <w:t>РОЗДІЛ 2. РОЗРОБКА ПРОГРАМИ ПРГ1 ДЛЯ ПКС ЗП</w:t>
+      </w:r>
+    </w:p>
+    <w:p>
+      <w:pPr>
+        <w:pStyle w:val="af6"/>
+        <w:ind w:firstLine="0"/>
+      </w:pPr>
+    </w:p>
+    <w:p>
+      <w:pPr>
+        <w:spacing w:after="200" w:line="360" w:lineRule="auto"/>
+        <w:ind w:firstLine="709"/>
+        <w:jc w:val="both"/>
+        <w:rPr>
+          <w:sz w:val="28"/>
+          <w:lang w:val="ru-RU"/>
+        </w:rPr>
+      </w:pPr>
+      <w:r>
+        <w:rPr>
+          <w:sz w:val="28"/>
+        </w:rPr>
+        <w:t>У даному розділі розробл</w:t>
+      </w:r>
+      <w:r>
+        <w:rPr>
+          <w:sz w:val="28"/>
+          <w:lang w:val="ru-RU"/>
+        </w:rPr>
+        <w:t>яється</w:t>
+      </w:r>
+      <w:r>
+        <w:rPr>
+          <w:sz w:val="28"/>
+        </w:rPr>
+        <w:t xml:space="preserve"> програмне застосування</w:t>
+      </w:r>
+      <w:r>
+        <w:rPr>
+          <w:sz w:val="28"/>
+        </w:rPr>
+        <w:t xml:space="preserve"> ПРГ1 для системи зі спільною пам</w:t>
+      </w:r>
+      <w:r>
+        <w:rPr>
+          <w:sz w:val="28"/>
+          <w:lang w:val="ru-RU"/>
+        </w:rPr>
+        <w:t>’яттю, що відповідає технічному завданню, представленому на малюнку нижче.</w:t>
+      </w:r>
+    </w:p>
+    <w:p>
+      <w:pPr>
+        <w:spacing w:after="200" w:line="360" w:lineRule="auto"/>
+        <w:ind w:firstLine="709"/>
+        <w:jc w:val="both"/>
+        <w:rPr>
+          <w:sz w:val="28"/>
+          <w:lang w:val="ru-RU"/>
+        </w:rPr>
+      </w:pPr>
+      <w:bookmarkStart w:id="18" w:name="_GoBack"/>
+      <w:bookmarkEnd w:id="18"/>
+    </w:p>
+    <w:p>
+      <w:pPr>
+        <w:rPr>
+          <w:rFonts w:eastAsiaTheme="minorEastAsia"/>
+          <w:sz w:val="28"/>
+          <w:szCs w:val="28"/>
+          <w:lang w:eastAsia="en-US"/>
+        </w:rPr>
+      </w:pPr>
+      <w:r>
+        <w:br w:type="page"/>
+      </w:r>
+    </w:p>
+    <w:p>
+      <w:pPr>
+        <w:pStyle w:val="af6"/>
+        <w:ind w:firstLine="0"/>
+      </w:pPr>
+    </w:p>
+    <w:p>
+      <w:pPr>
+        <w:pStyle w:val="af6"/>
+        <w:ind w:firstLine="0"/>
+        <w:rPr>
+          <w:b w:val="0"/>
+          <w:lang w:val="ru-RU"/>
+        </w:rPr>
+      </w:pPr>
+      <w:bookmarkStart w:id="19" w:name="_Toc445563502"/>
+      <w:r>
         <w:t>СПИСОК ВИКОРИСТАНИХ ДЖЕРЕЛ</w:t>
       </w:r>
-      <w:bookmarkEnd w:id="18"/>
+      <w:bookmarkEnd w:id="19"/>
     </w:p>
     <w:p>
       <w:pPr>
@@ -14268,6 +14619,7 @@
         </w:rPr>
         <w:t xml:space="preserve"> – </w:t>
       </w:r>
+      <w:proofErr w:type="gramStart"/>
       <w:r>
         <w:rPr>
           <w:szCs w:val="28"/>
@@ -14279,7 +14631,15 @@
           <w:szCs w:val="28"/>
           <w:lang w:val="en-US"/>
         </w:rPr>
-        <w:t xml:space="preserve">.: </w:t>
+        <w:t>.:</w:t>
+      </w:r>
+      <w:proofErr w:type="gramEnd"/>
+      <w:r>
+        <w:rPr>
+          <w:szCs w:val="28"/>
+          <w:lang w:val="en-US"/>
+        </w:rPr>
+        <w:t xml:space="preserve"> </w:t>
       </w:r>
       <w:r>
         <w:rPr>
@@ -14354,6 +14714,7 @@
         </w:rPr>
         <w:t xml:space="preserve">32 </w:t>
       </w:r>
+      <w:proofErr w:type="gramStart"/>
       <w:r>
         <w:rPr>
           <w:szCs w:val="28"/>
@@ -14367,6 +14728,7 @@
         </w:rPr>
         <w:t>[</w:t>
       </w:r>
+      <w:proofErr w:type="gramEnd"/>
       <w:r>
         <w:rPr>
           <w:szCs w:val="28"/>
@@ -14383,7 +14745,21 @@
         <w:rPr>
           <w:szCs w:val="28"/>
         </w:rPr>
-        <w:t>. – Режим доступу: http://www.firststeps.ru/mfc/winapi/r.php?118  – дата звернення 2</w:t>
+        <w:t xml:space="preserve">. – Режим доступу: </w:t>
+      </w:r>
+      <w:proofErr w:type="gramStart"/>
+      <w:r>
+        <w:rPr>
+          <w:szCs w:val="28"/>
+        </w:rPr>
+        <w:t>http://www.firststeps.ru/mfc/winapi/r.php?118  –</w:t>
+      </w:r>
+      <w:proofErr w:type="gramEnd"/>
+      <w:r>
+        <w:rPr>
+          <w:szCs w:val="28"/>
+        </w:rPr>
+        <w:t xml:space="preserve"> дата звернення 2</w:t>
       </w:r>
       <w:r>
         <w:rPr>
@@ -14474,6 +14850,7 @@
         </w:rPr>
         <w:t xml:space="preserve"> [Електронний ресурс]. – Режим доступу: </w:t>
       </w:r>
+      <w:proofErr w:type="gramStart"/>
       <w:r>
         <w:rPr>
           <w:szCs w:val="28"/>
@@ -14602,7 +14979,14 @@
         <w:rPr>
           <w:szCs w:val="28"/>
         </w:rPr>
-        <w:t xml:space="preserve">  - дата звернення 26.02.2016 – Назва з екрану.</w:t>
+        <w:t xml:space="preserve">  -</w:t>
+      </w:r>
+      <w:proofErr w:type="gramEnd"/>
+      <w:r>
+        <w:rPr>
+          <w:szCs w:val="28"/>
+        </w:rPr>
+        <w:t xml:space="preserve"> дата звернення 26.02.2016 – Назва з екрану.</w:t>
       </w:r>
     </w:p>
     <w:p>
@@ -14622,7 +15006,23 @@
           <w:szCs w:val="28"/>
           <w:lang w:val="en-US"/>
         </w:rPr>
-        <w:t>Windows Application Interface(WinAPI)</w:t>
+        <w:t xml:space="preserve">Windows Application </w:t>
+      </w:r>
+      <w:proofErr w:type="gramStart"/>
+      <w:r>
+        <w:rPr>
+          <w:szCs w:val="28"/>
+          <w:lang w:val="en-US"/>
+        </w:rPr>
+        <w:t>Interface(</w:t>
+      </w:r>
+      <w:proofErr w:type="gramEnd"/>
+      <w:r>
+        <w:rPr>
+          <w:szCs w:val="28"/>
+          <w:lang w:val="en-US"/>
+        </w:rPr>
+        <w:t>WinAPI)</w:t>
       </w:r>
       <w:r>
         <w:rPr>
@@ -14694,14 +15094,27 @@
         <w:rPr>
           <w:szCs w:val="28"/>
         </w:rPr>
-        <w:lastRenderedPageBreak/>
-        <w:t>Жуков І.А., Корочкін О.В. Паралельні та розподілені обчислення: Навч.                 посіб</w:t>
-      </w:r>
-      <w:r>
-        <w:rPr>
-          <w:szCs w:val="28"/>
-        </w:rPr>
-        <w:t xml:space="preserve">ник. – К.: Корнійчук, 2005. – </w:t>
+        <w:t xml:space="preserve">Жуков І.А., Корочкін О.В. Паралельні та розподілені обчислення: Навч.                 </w:t>
+      </w:r>
+      <w:proofErr w:type="gramStart"/>
+      <w:r>
+        <w:rPr>
+          <w:szCs w:val="28"/>
+        </w:rPr>
+        <w:t>посіб</w:t>
+      </w:r>
+      <w:r>
+        <w:rPr>
+          <w:szCs w:val="28"/>
+        </w:rPr>
+        <w:t>ник</w:t>
+      </w:r>
+      <w:proofErr w:type="gramEnd"/>
+      <w:r>
+        <w:rPr>
+          <w:szCs w:val="28"/>
+        </w:rPr>
+        <w:t xml:space="preserve">. – К.: Корнійчук, 2005. – </w:t>
       </w:r>
       <w:r>
         <w:rPr>
@@ -14746,6 +15159,50 @@
         <w:spacing w:line="360" w:lineRule="auto"/>
         <w:ind w:firstLine="709"/>
         <w:jc w:val="center"/>
+        <w:rPr>
+          <w:sz w:val="28"/>
+          <w:szCs w:val="28"/>
+        </w:rPr>
+      </w:pPr>
+    </w:p>
+    <w:p>
+      <w:pPr>
+        <w:spacing w:line="360" w:lineRule="auto"/>
+        <w:ind w:firstLine="709"/>
+        <w:jc w:val="both"/>
+        <w:rPr>
+          <w:sz w:val="28"/>
+          <w:szCs w:val="28"/>
+        </w:rPr>
+      </w:pPr>
+    </w:p>
+    <w:p>
+      <w:pPr>
+        <w:spacing w:line="360" w:lineRule="auto"/>
+        <w:ind w:firstLine="709"/>
+        <w:jc w:val="both"/>
+        <w:rPr>
+          <w:sz w:val="28"/>
+          <w:szCs w:val="28"/>
+        </w:rPr>
+      </w:pPr>
+    </w:p>
+    <w:p>
+      <w:pPr>
+        <w:spacing w:line="360" w:lineRule="auto"/>
+        <w:ind w:firstLine="709"/>
+        <w:jc w:val="both"/>
+        <w:rPr>
+          <w:sz w:val="28"/>
+          <w:szCs w:val="28"/>
+        </w:rPr>
+      </w:pPr>
+    </w:p>
+    <w:p>
+      <w:pPr>
+        <w:spacing w:line="360" w:lineRule="auto"/>
+        <w:ind w:firstLine="709"/>
+        <w:jc w:val="both"/>
         <w:rPr>
           <w:sz w:val="28"/>
           <w:szCs w:val="28"/>
@@ -14780,7 +15237,7 @@
 </file>
 
 <file path=word/endnotes.xml><?xml version="1.0" encoding="utf-8"?>
-<w:endnotes xmlns:ve="http://schemas.openxmlformats.org/markup-compatibility/2006" xmlns:o="urn:schemas-microsoft-com:office:office" xmlns:r="http://schemas.openxmlformats.org/officeDocument/2006/relationships" xmlns:m="http://schemas.openxmlformats.org/officeDocument/2006/math" xmlns:v="urn:schemas-microsoft-com:vml" xmlns:wp="http://schemas.openxmlformats.org/drawingml/2006/wordprocessingDrawing" xmlns:w10="urn:schemas-microsoft-com:office:word" xmlns:w="http://schemas.openxmlformats.org/wordprocessingml/2006/main" xmlns:wne="http://schemas.microsoft.com/office/word/2006/wordml">
+<w:endnotes xmlns:wpc="http://schemas.microsoft.com/office/word/2010/wordprocessingCanvas" xmlns:mc="http://schemas.openxmlformats.org/markup-compatibility/2006" xmlns:o="urn:schemas-microsoft-com:office:office" xmlns:r="http://schemas.openxmlformats.org/officeDocument/2006/relationships" xmlns:m="http://schemas.openxmlformats.org/officeDocument/2006/math" xmlns:v="urn:schemas-microsoft-com:vml" xmlns:wp14="http://schemas.microsoft.com/office/word/2010/wordprocessingDrawing" xmlns:wp="http://schemas.openxmlformats.org/drawingml/2006/wordprocessingDrawing" xmlns:w10="urn:schemas-microsoft-com:office:word" xmlns:w="http://schemas.openxmlformats.org/wordprocessingml/2006/main" xmlns:w14="http://schemas.microsoft.com/office/word/2010/wordml" xmlns:w15="http://schemas.microsoft.com/office/word/2012/wordml" xmlns:wpg="http://schemas.microsoft.com/office/word/2010/wordprocessingGroup" xmlns:wpi="http://schemas.microsoft.com/office/word/2010/wordprocessingInk" xmlns:wne="http://schemas.microsoft.com/office/word/2006/wordml" xmlns:wps="http://schemas.microsoft.com/office/word/2010/wordprocessingShape" mc:Ignorable="w14 w15 wp14">
   <w:endnote w:type="separator" w:id="-1">
     <w:p>
       <w:r>
@@ -14799,7 +15256,7 @@
 </file>
 
 <file path=word/footer1.xml><?xml version="1.0" encoding="utf-8"?>
-<w:ftr xmlns:ve="http://schemas.openxmlformats.org/markup-compatibility/2006" xmlns:o="urn:schemas-microsoft-com:office:office" xmlns:r="http://schemas.openxmlformats.org/officeDocument/2006/relationships" xmlns:m="http://schemas.openxmlformats.org/officeDocument/2006/math" xmlns:v="urn:schemas-microsoft-com:vml" xmlns:wp="http://schemas.openxmlformats.org/drawingml/2006/wordprocessingDrawing" xmlns:w10="urn:schemas-microsoft-com:office:word" xmlns:w="http://schemas.openxmlformats.org/wordprocessingml/2006/main" xmlns:wne="http://schemas.microsoft.com/office/word/2006/wordml">
+<w:ftr xmlns:wpc="http://schemas.microsoft.com/office/word/2010/wordprocessingCanvas" xmlns:mc="http://schemas.openxmlformats.org/markup-compatibility/2006" xmlns:o="urn:schemas-microsoft-com:office:office" xmlns:r="http://schemas.openxmlformats.org/officeDocument/2006/relationships" xmlns:m="http://schemas.openxmlformats.org/officeDocument/2006/math" xmlns:v="urn:schemas-microsoft-com:vml" xmlns:wp14="http://schemas.microsoft.com/office/word/2010/wordprocessingDrawing" xmlns:wp="http://schemas.openxmlformats.org/drawingml/2006/wordprocessingDrawing" xmlns:w10="urn:schemas-microsoft-com:office:word" xmlns:w="http://schemas.openxmlformats.org/wordprocessingml/2006/main" xmlns:w14="http://schemas.microsoft.com/office/word/2010/wordml" xmlns:w15="http://schemas.microsoft.com/office/word/2012/wordml" xmlns:wpg="http://schemas.microsoft.com/office/word/2010/wordprocessingGroup" xmlns:wpi="http://schemas.microsoft.com/office/word/2010/wordprocessingInk" xmlns:wne="http://schemas.microsoft.com/office/word/2006/wordml" xmlns:wps="http://schemas.microsoft.com/office/word/2010/wordprocessingShape" mc:Ignorable="w14 w15 wp14">
   <w:p>
     <w:pPr>
       <w:pStyle w:val="af"/>
@@ -14809,7 +15266,7 @@
 </file>
 
 <file path=word/footer2.xml><?xml version="1.0" encoding="utf-8"?>
-<w:ftr xmlns:ve="http://schemas.openxmlformats.org/markup-compatibility/2006" xmlns:o="urn:schemas-microsoft-com:office:office" xmlns:r="http://schemas.openxmlformats.org/officeDocument/2006/relationships" xmlns:m="http://schemas.openxmlformats.org/officeDocument/2006/math" xmlns:v="urn:schemas-microsoft-com:vml" xmlns:wp="http://schemas.openxmlformats.org/drawingml/2006/wordprocessingDrawing" xmlns:w10="urn:schemas-microsoft-com:office:word" xmlns:w="http://schemas.openxmlformats.org/wordprocessingml/2006/main" xmlns:wne="http://schemas.microsoft.com/office/word/2006/wordml">
+<w:ftr xmlns:wpc="http://schemas.microsoft.com/office/word/2010/wordprocessingCanvas" xmlns:mc="http://schemas.openxmlformats.org/markup-compatibility/2006" xmlns:o="urn:schemas-microsoft-com:office:office" xmlns:r="http://schemas.openxmlformats.org/officeDocument/2006/relationships" xmlns:m="http://schemas.openxmlformats.org/officeDocument/2006/math" xmlns:v="urn:schemas-microsoft-com:vml" xmlns:wp14="http://schemas.microsoft.com/office/word/2010/wordprocessingDrawing" xmlns:wp="http://schemas.openxmlformats.org/drawingml/2006/wordprocessingDrawing" xmlns:w10="urn:schemas-microsoft-com:office:word" xmlns:w="http://schemas.openxmlformats.org/wordprocessingml/2006/main" xmlns:w14="http://schemas.microsoft.com/office/word/2010/wordml" xmlns:w15="http://schemas.microsoft.com/office/word/2012/wordml" xmlns:wpg="http://schemas.microsoft.com/office/word/2010/wordprocessingGroup" xmlns:wpi="http://schemas.microsoft.com/office/word/2010/wordprocessingInk" xmlns:wne="http://schemas.microsoft.com/office/word/2006/wordml" xmlns:wps="http://schemas.microsoft.com/office/word/2010/wordprocessingShape" mc:Ignorable="w14 w15 wp14">
   <w:p>
     <w:pPr>
       <w:pStyle w:val="af"/>
@@ -14819,7 +15276,7 @@
 </file>
 
 <file path=word/footer3.xml><?xml version="1.0" encoding="utf-8"?>
-<w:ftr xmlns:ve="http://schemas.openxmlformats.org/markup-compatibility/2006" xmlns:o="urn:schemas-microsoft-com:office:office" xmlns:r="http://schemas.openxmlformats.org/officeDocument/2006/relationships" xmlns:m="http://schemas.openxmlformats.org/officeDocument/2006/math" xmlns:v="urn:schemas-microsoft-com:vml" xmlns:wp="http://schemas.openxmlformats.org/drawingml/2006/wordprocessingDrawing" xmlns:w10="urn:schemas-microsoft-com:office:word" xmlns:w="http://schemas.openxmlformats.org/wordprocessingml/2006/main" xmlns:wne="http://schemas.microsoft.com/office/word/2006/wordml">
+<w:ftr xmlns:wpc="http://schemas.microsoft.com/office/word/2010/wordprocessingCanvas" xmlns:mc="http://schemas.openxmlformats.org/markup-compatibility/2006" xmlns:o="urn:schemas-microsoft-com:office:office" xmlns:r="http://schemas.openxmlformats.org/officeDocument/2006/relationships" xmlns:m="http://schemas.openxmlformats.org/officeDocument/2006/math" xmlns:v="urn:schemas-microsoft-com:vml" xmlns:wp14="http://schemas.microsoft.com/office/word/2010/wordprocessingDrawing" xmlns:wp="http://schemas.openxmlformats.org/drawingml/2006/wordprocessingDrawing" xmlns:w10="urn:schemas-microsoft-com:office:word" xmlns:w="http://schemas.openxmlformats.org/wordprocessingml/2006/main" xmlns:w14="http://schemas.microsoft.com/office/word/2010/wordml" xmlns:w15="http://schemas.microsoft.com/office/word/2012/wordml" xmlns:wpg="http://schemas.microsoft.com/office/word/2010/wordprocessingGroup" xmlns:wpi="http://schemas.microsoft.com/office/word/2010/wordprocessingInk" xmlns:wne="http://schemas.microsoft.com/office/word/2006/wordml" xmlns:wps="http://schemas.microsoft.com/office/word/2010/wordprocessingShape" mc:Ignorable="w14 w15 wp14">
   <w:p>
     <w:pPr>
       <w:pStyle w:val="af"/>
@@ -14829,7 +15286,7 @@
 </file>
 
 <file path=word/footnotes.xml><?xml version="1.0" encoding="utf-8"?>
-<w:footnotes xmlns:ve="http://schemas.openxmlformats.org/markup-compatibility/2006" xmlns:o="urn:schemas-microsoft-com:office:office" xmlns:r="http://schemas.openxmlformats.org/officeDocument/2006/relationships" xmlns:m="http://schemas.openxmlformats.org/officeDocument/2006/math" xmlns:v="urn:schemas-microsoft-com:vml" xmlns:wp="http://schemas.openxmlformats.org/drawingml/2006/wordprocessingDrawing" xmlns:w10="urn:schemas-microsoft-com:office:word" xmlns:w="http://schemas.openxmlformats.org/wordprocessingml/2006/main" xmlns:wne="http://schemas.microsoft.com/office/word/2006/wordml">
+<w:footnotes xmlns:wpc="http://schemas.microsoft.com/office/word/2010/wordprocessingCanvas" xmlns:mc="http://schemas.openxmlformats.org/markup-compatibility/2006" xmlns:o="urn:schemas-microsoft-com:office:office" xmlns:r="http://schemas.openxmlformats.org/officeDocument/2006/relationships" xmlns:m="http://schemas.openxmlformats.org/officeDocument/2006/math" xmlns:v="urn:schemas-microsoft-com:vml" xmlns:wp14="http://schemas.microsoft.com/office/word/2010/wordprocessingDrawing" xmlns:wp="http://schemas.openxmlformats.org/drawingml/2006/wordprocessingDrawing" xmlns:w10="urn:schemas-microsoft-com:office:word" xmlns:w="http://schemas.openxmlformats.org/wordprocessingml/2006/main" xmlns:w14="http://schemas.microsoft.com/office/word/2010/wordml" xmlns:w15="http://schemas.microsoft.com/office/word/2012/wordml" xmlns:wpg="http://schemas.microsoft.com/office/word/2010/wordprocessingGroup" xmlns:wpi="http://schemas.microsoft.com/office/word/2010/wordprocessingInk" xmlns:wne="http://schemas.microsoft.com/office/word/2006/wordml" xmlns:wps="http://schemas.microsoft.com/office/word/2010/wordprocessingShape" mc:Ignorable="w14 w15 wp14">
   <w:footnote w:type="separator" w:id="-1">
     <w:p>
       <w:r>
@@ -14848,7 +15305,7 @@
 </file>
 
 <file path=word/header1.xml><?xml version="1.0" encoding="utf-8"?>
-<w:hdr xmlns:ve="http://schemas.openxmlformats.org/markup-compatibility/2006" xmlns:o="urn:schemas-microsoft-com:office:office" xmlns:r="http://schemas.openxmlformats.org/officeDocument/2006/relationships" xmlns:m="http://schemas.openxmlformats.org/officeDocument/2006/math" xmlns:v="urn:schemas-microsoft-com:vml" xmlns:wp="http://schemas.openxmlformats.org/drawingml/2006/wordprocessingDrawing" xmlns:w10="urn:schemas-microsoft-com:office:word" xmlns:w="http://schemas.openxmlformats.org/wordprocessingml/2006/main" xmlns:wne="http://schemas.microsoft.com/office/word/2006/wordml">
+<w:hdr xmlns:wpc="http://schemas.microsoft.com/office/word/2010/wordprocessingCanvas" xmlns:mc="http://schemas.openxmlformats.org/markup-compatibility/2006" xmlns:o="urn:schemas-microsoft-com:office:office" xmlns:r="http://schemas.openxmlformats.org/officeDocument/2006/relationships" xmlns:m="http://schemas.openxmlformats.org/officeDocument/2006/math" xmlns:v="urn:schemas-microsoft-com:vml" xmlns:wp14="http://schemas.microsoft.com/office/word/2010/wordprocessingDrawing" xmlns:wp="http://schemas.openxmlformats.org/drawingml/2006/wordprocessingDrawing" xmlns:w10="urn:schemas-microsoft-com:office:word" xmlns:w="http://schemas.openxmlformats.org/wordprocessingml/2006/main" xmlns:w14="http://schemas.microsoft.com/office/word/2010/wordml" xmlns:w15="http://schemas.microsoft.com/office/word/2012/wordml" xmlns:wpg="http://schemas.microsoft.com/office/word/2010/wordprocessingGroup" xmlns:wpi="http://schemas.microsoft.com/office/word/2010/wordprocessingInk" xmlns:wne="http://schemas.microsoft.com/office/word/2006/wordml" xmlns:wps="http://schemas.microsoft.com/office/word/2010/wordprocessingShape" mc:Ignorable="w14 w15 wp14">
   <w:p>
     <w:pPr>
       <w:pStyle w:val="ad"/>
@@ -14858,7 +15315,7 @@
 </file>
 
 <file path=word/header2.xml><?xml version="1.0" encoding="utf-8"?>
-<w:hdr xmlns:ve="http://schemas.openxmlformats.org/markup-compatibility/2006" xmlns:o="urn:schemas-microsoft-com:office:office" xmlns:r="http://schemas.openxmlformats.org/officeDocument/2006/relationships" xmlns:m="http://schemas.openxmlformats.org/officeDocument/2006/math" xmlns:v="urn:schemas-microsoft-com:vml" xmlns:wp="http://schemas.openxmlformats.org/drawingml/2006/wordprocessingDrawing" xmlns:w10="urn:schemas-microsoft-com:office:word" xmlns:w="http://schemas.openxmlformats.org/wordprocessingml/2006/main" xmlns:wne="http://schemas.microsoft.com/office/word/2006/wordml">
+<w:hdr xmlns:wpc="http://schemas.microsoft.com/office/word/2010/wordprocessingCanvas" xmlns:mc="http://schemas.openxmlformats.org/markup-compatibility/2006" xmlns:o="urn:schemas-microsoft-com:office:office" xmlns:r="http://schemas.openxmlformats.org/officeDocument/2006/relationships" xmlns:m="http://schemas.openxmlformats.org/officeDocument/2006/math" xmlns:v="urn:schemas-microsoft-com:vml" xmlns:wp14="http://schemas.microsoft.com/office/word/2010/wordprocessingDrawing" xmlns:wp="http://schemas.openxmlformats.org/drawingml/2006/wordprocessingDrawing" xmlns:w10="urn:schemas-microsoft-com:office:word" xmlns:w="http://schemas.openxmlformats.org/wordprocessingml/2006/main" xmlns:w14="http://schemas.microsoft.com/office/word/2010/wordml" xmlns:w15="http://schemas.microsoft.com/office/word/2012/wordml" xmlns:wpg="http://schemas.microsoft.com/office/word/2010/wordprocessingGroup" xmlns:wpi="http://schemas.microsoft.com/office/word/2010/wordprocessingInk" xmlns:wne="http://schemas.microsoft.com/office/word/2006/wordml" xmlns:wps="http://schemas.microsoft.com/office/word/2010/wordprocessingShape" mc:Ignorable="w14 w15 wp14">
   <w:p>
     <w:pPr>
       <w:pStyle w:val="ad"/>
@@ -14868,7 +15325,7 @@
 </file>
 
 <file path=word/header3.xml><?xml version="1.0" encoding="utf-8"?>
-<w:hdr xmlns:ve="http://schemas.openxmlformats.org/markup-compatibility/2006" xmlns:o="urn:schemas-microsoft-com:office:office" xmlns:r="http://schemas.openxmlformats.org/officeDocument/2006/relationships" xmlns:m="http://schemas.openxmlformats.org/officeDocument/2006/math" xmlns:v="urn:schemas-microsoft-com:vml" xmlns:wp="http://schemas.openxmlformats.org/drawingml/2006/wordprocessingDrawing" xmlns:w10="urn:schemas-microsoft-com:office:word" xmlns:w="http://schemas.openxmlformats.org/wordprocessingml/2006/main" xmlns:wne="http://schemas.microsoft.com/office/word/2006/wordml">
+<w:hdr xmlns:wpc="http://schemas.microsoft.com/office/word/2010/wordprocessingCanvas" xmlns:mc="http://schemas.openxmlformats.org/markup-compatibility/2006" xmlns:o="urn:schemas-microsoft-com:office:office" xmlns:r="http://schemas.openxmlformats.org/officeDocument/2006/relationships" xmlns:m="http://schemas.openxmlformats.org/officeDocument/2006/math" xmlns:v="urn:schemas-microsoft-com:vml" xmlns:wp14="http://schemas.microsoft.com/office/word/2010/wordprocessingDrawing" xmlns:wp="http://schemas.openxmlformats.org/drawingml/2006/wordprocessingDrawing" xmlns:w10="urn:schemas-microsoft-com:office:word" xmlns:w="http://schemas.openxmlformats.org/wordprocessingml/2006/main" xmlns:w14="http://schemas.microsoft.com/office/word/2010/wordml" xmlns:w15="http://schemas.microsoft.com/office/word/2012/wordml" xmlns:wpg="http://schemas.microsoft.com/office/word/2010/wordprocessingGroup" xmlns:wpi="http://schemas.microsoft.com/office/word/2010/wordprocessingInk" xmlns:wne="http://schemas.microsoft.com/office/word/2006/wordml" xmlns:wps="http://schemas.microsoft.com/office/word/2010/wordprocessingShape" mc:Ignorable="w14 w15 wp14">
   <w:p>
     <w:pPr>
       <w:pStyle w:val="ad"/>
@@ -14878,7 +15335,7 @@
 </file>
 
 <file path=word/numbering.xml><?xml version="1.0" encoding="utf-8"?>
-<w:numbering xmlns:ve="http://schemas.openxmlformats.org/markup-compatibility/2006" xmlns:o="urn:schemas-microsoft-com:office:office" xmlns:r="http://schemas.openxmlformats.org/officeDocument/2006/relationships" xmlns:m="http://schemas.openxmlformats.org/officeDocument/2006/math" xmlns:v="urn:schemas-microsoft-com:vml" xmlns:wp="http://schemas.openxmlformats.org/drawingml/2006/wordprocessingDrawing" xmlns:w10="urn:schemas-microsoft-com:office:word" xmlns:w="http://schemas.openxmlformats.org/wordprocessingml/2006/main" xmlns:wne="http://schemas.microsoft.com/office/word/2006/wordml">
+<w:numbering xmlns:wpc="http://schemas.microsoft.com/office/word/2010/wordprocessingCanvas" xmlns:mc="http://schemas.openxmlformats.org/markup-compatibility/2006" xmlns:o="urn:schemas-microsoft-com:office:office" xmlns:r="http://schemas.openxmlformats.org/officeDocument/2006/relationships" xmlns:m="http://schemas.openxmlformats.org/officeDocument/2006/math" xmlns:v="urn:schemas-microsoft-com:vml" xmlns:wp14="http://schemas.microsoft.com/office/word/2010/wordprocessingDrawing" xmlns:wp="http://schemas.openxmlformats.org/drawingml/2006/wordprocessingDrawing" xmlns:w10="urn:schemas-microsoft-com:office:word" xmlns:w="http://schemas.openxmlformats.org/wordprocessingml/2006/main" xmlns:w14="http://schemas.microsoft.com/office/word/2010/wordml" xmlns:w15="http://schemas.microsoft.com/office/word/2012/wordml" xmlns:wpg="http://schemas.microsoft.com/office/word/2010/wordprocessingGroup" xmlns:wpi="http://schemas.microsoft.com/office/word/2010/wordprocessingInk" xmlns:wne="http://schemas.microsoft.com/office/word/2006/wordml" xmlns:wps="http://schemas.microsoft.com/office/word/2010/wordprocessingShape" mc:Ignorable="w14 w15 wp14">
   <w:abstractNum w:abstractNumId="0">
     <w:nsid w:val="00F146E5"/>
     <w:multiLevelType w:val="hybridMultilevel"/>
@@ -17456,7 +17913,7 @@
 </file>
 
 <file path=word/styles.xml><?xml version="1.0" encoding="utf-8"?>
-<w:styles xmlns:r="http://schemas.openxmlformats.org/officeDocument/2006/relationships" xmlns:w="http://schemas.openxmlformats.org/wordprocessingml/2006/main">
+<w:styles xmlns:mc="http://schemas.openxmlformats.org/markup-compatibility/2006" xmlns:r="http://schemas.openxmlformats.org/officeDocument/2006/relationships" xmlns:w="http://schemas.openxmlformats.org/wordprocessingml/2006/main" xmlns:w14="http://schemas.microsoft.com/office/word/2010/wordml" xmlns:w15="http://schemas.microsoft.com/office/word/2012/wordml" mc:Ignorable="w14 w15">
   <w:docDefaults>
     <w:rPrDefault>
       <w:rPr>
@@ -17468,146 +17925,378 @@
     </w:rPrDefault>
     <w:pPrDefault/>
   </w:docDefaults>
-  <w:latentStyles w:defLockedState="0" w:defUIPriority="99" w:defSemiHidden="1" w:defUnhideWhenUsed="1" w:defQFormat="0" w:count="267">
-    <w:lsdException w:name="Normal" w:locked="1" w:semiHidden="0" w:uiPriority="0" w:unhideWhenUsed="0" w:qFormat="1"/>
-    <w:lsdException w:name="heading 1" w:locked="1" w:semiHidden="0" w:uiPriority="0" w:unhideWhenUsed="0" w:qFormat="1"/>
-    <w:lsdException w:name="heading 2" w:locked="1" w:semiHidden="0" w:uiPriority="0" w:unhideWhenUsed="0" w:qFormat="1"/>
-    <w:lsdException w:name="heading 3" w:locked="1" w:semiHidden="0" w:uiPriority="0" w:unhideWhenUsed="0" w:qFormat="1"/>
-    <w:lsdException w:name="heading 4" w:locked="1" w:semiHidden="0" w:uiPriority="0" w:unhideWhenUsed="0" w:qFormat="1"/>
-    <w:lsdException w:name="heading 5" w:locked="1" w:uiPriority="0" w:qFormat="1"/>
-    <w:lsdException w:name="heading 6" w:locked="1" w:uiPriority="0" w:qFormat="1"/>
-    <w:lsdException w:name="heading 7" w:locked="1" w:uiPriority="0" w:qFormat="1"/>
-    <w:lsdException w:name="heading 8" w:locked="1" w:uiPriority="0" w:qFormat="1"/>
-    <w:lsdException w:name="heading 9" w:locked="1" w:uiPriority="0" w:qFormat="1"/>
-    <w:lsdException w:name="toc 1" w:locked="1" w:semiHidden="0" w:uiPriority="39" w:unhideWhenUsed="0"/>
-    <w:lsdException w:name="toc 2" w:locked="1" w:semiHidden="0" w:uiPriority="39" w:unhideWhenUsed="0"/>
-    <w:lsdException w:name="toc 3" w:locked="1" w:semiHidden="0" w:uiPriority="39" w:unhideWhenUsed="0"/>
-    <w:lsdException w:name="toc 4" w:locked="1" w:semiHidden="0" w:uiPriority="0" w:unhideWhenUsed="0"/>
-    <w:lsdException w:name="toc 5" w:locked="1" w:semiHidden="0" w:uiPriority="0" w:unhideWhenUsed="0"/>
-    <w:lsdException w:name="toc 6" w:locked="1" w:semiHidden="0" w:uiPriority="0" w:unhideWhenUsed="0"/>
-    <w:lsdException w:name="toc 7" w:locked="1" w:semiHidden="0" w:uiPriority="0" w:unhideWhenUsed="0"/>
-    <w:lsdException w:name="toc 8" w:locked="1" w:semiHidden="0" w:uiPriority="0" w:unhideWhenUsed="0"/>
-    <w:lsdException w:name="toc 9" w:locked="1" w:semiHidden="0" w:uiPriority="0" w:unhideWhenUsed="0"/>
-    <w:lsdException w:name="caption" w:locked="1" w:uiPriority="0" w:qFormat="1"/>
-    <w:lsdException w:name="Title" w:locked="1" w:semiHidden="0" w:uiPriority="0" w:unhideWhenUsed="0" w:qFormat="1"/>
-    <w:lsdException w:name="Default Paragraph Font" w:locked="1" w:semiHidden="0" w:uiPriority="0" w:unhideWhenUsed="0"/>
-    <w:lsdException w:name="Body Text" w:locked="1" w:semiHidden="0" w:uiPriority="0" w:unhideWhenUsed="0"/>
-    <w:lsdException w:name="Subtitle" w:locked="1" w:semiHidden="0" w:uiPriority="0" w:unhideWhenUsed="0" w:qFormat="1"/>
-    <w:lsdException w:name="Body Text Indent 3" w:locked="1" w:semiHidden="0" w:uiPriority="0" w:unhideWhenUsed="0"/>
-    <w:lsdException w:name="Strong" w:locked="1" w:semiHidden="0" w:uiPriority="0" w:unhideWhenUsed="0" w:qFormat="1"/>
-    <w:lsdException w:name="Emphasis" w:locked="1" w:semiHidden="0" w:uiPriority="0" w:unhideWhenUsed="0" w:qFormat="1"/>
-    <w:lsdException w:name="Table Grid" w:locked="1" w:semiHidden="0" w:uiPriority="0" w:unhideWhenUsed="0"/>
-    <w:lsdException w:name="Placeholder Text" w:unhideWhenUsed="0"/>
-    <w:lsdException w:name="No Spacing" w:semiHidden="0" w:uiPriority="1" w:unhideWhenUsed="0" w:qFormat="1"/>
-    <w:lsdException w:name="Light Shading" w:semiHidden="0" w:uiPriority="60" w:unhideWhenUsed="0"/>
-    <w:lsdException w:name="Light List" w:semiHidden="0" w:uiPriority="61" w:unhideWhenUsed="0"/>
-    <w:lsdException w:name="Light Grid" w:semiHidden="0" w:uiPriority="62" w:unhideWhenUsed="0"/>
-    <w:lsdException w:name="Medium Shading 1" w:semiHidden="0" w:uiPriority="63" w:unhideWhenUsed="0"/>
-    <w:lsdException w:name="Medium Shading 2" w:semiHidden="0" w:uiPriority="64" w:unhideWhenUsed="0"/>
-    <w:lsdException w:name="Medium List 1" w:semiHidden="0" w:uiPriority="65" w:unhideWhenUsed="0"/>
-    <w:lsdException w:name="Medium List 2" w:semiHidden="0" w:uiPriority="66" w:unhideWhenUsed="0"/>
-    <w:lsdException w:name="Medium Grid 1" w:semiHidden="0" w:uiPriority="67" w:unhideWhenUsed="0"/>
-    <w:lsdException w:name="Medium Grid 2" w:semiHidden="0" w:uiPriority="68" w:unhideWhenUsed="0"/>
-    <w:lsdException w:name="Medium Grid 3" w:semiHidden="0" w:uiPriority="69" w:unhideWhenUsed="0"/>
-    <w:lsdException w:name="Dark List" w:semiHidden="0" w:uiPriority="70" w:unhideWhenUsed="0"/>
-    <w:lsdException w:name="Colorful Shading" w:semiHidden="0" w:uiPriority="71" w:unhideWhenUsed="0"/>
-    <w:lsdException w:name="Colorful List" w:semiHidden="0" w:uiPriority="72" w:unhideWhenUsed="0"/>
-    <w:lsdException w:name="Colorful Grid" w:semiHidden="0" w:uiPriority="73" w:unhideWhenUsed="0"/>
-    <w:lsdException w:name="Light Shading Accent 1" w:semiHidden="0" w:uiPriority="60" w:unhideWhenUsed="0"/>
-    <w:lsdException w:name="Light List Accent 1" w:semiHidden="0" w:uiPriority="61" w:unhideWhenUsed="0"/>
-    <w:lsdException w:name="Light Grid Accent 1" w:semiHidden="0" w:uiPriority="62" w:unhideWhenUsed="0"/>
-    <w:lsdException w:name="Medium Shading 1 Accent 1" w:semiHidden="0" w:uiPriority="63" w:unhideWhenUsed="0"/>
-    <w:lsdException w:name="Medium Shading 2 Accent 1" w:semiHidden="0" w:uiPriority="64" w:unhideWhenUsed="0"/>
-    <w:lsdException w:name="Medium List 1 Accent 1" w:semiHidden="0" w:uiPriority="65" w:unhideWhenUsed="0"/>
-    <w:lsdException w:name="Revision" w:unhideWhenUsed="0"/>
-    <w:lsdException w:name="List Paragraph" w:semiHidden="0" w:uiPriority="34" w:unhideWhenUsed="0" w:qFormat="1"/>
-    <w:lsdException w:name="Quote" w:semiHidden="0" w:uiPriority="29" w:unhideWhenUsed="0" w:qFormat="1"/>
-    <w:lsdException w:name="Intense Quote" w:semiHidden="0" w:uiPriority="30" w:unhideWhenUsed="0" w:qFormat="1"/>
-    <w:lsdException w:name="Medium List 2 Accent 1" w:semiHidden="0" w:uiPriority="66" w:unhideWhenUsed="0"/>
-    <w:lsdException w:name="Medium Grid 1 Accent 1" w:semiHidden="0" w:uiPriority="67" w:unhideWhenUsed="0"/>
-    <w:lsdException w:name="Medium Grid 2 Accent 1" w:semiHidden="0" w:uiPriority="68" w:unhideWhenUsed="0"/>
-    <w:lsdException w:name="Medium Grid 3 Accent 1" w:semiHidden="0" w:uiPriority="69" w:unhideWhenUsed="0"/>
-    <w:lsdException w:name="Dark List Accent 1" w:semiHidden="0" w:uiPriority="70" w:unhideWhenUsed="0"/>
-    <w:lsdException w:name="Colorful Shading Accent 1" w:semiHidden="0" w:uiPriority="71" w:unhideWhenUsed="0"/>
-    <w:lsdException w:name="Colorful List Accent 1" w:semiHidden="0" w:uiPriority="72" w:unhideWhenUsed="0"/>
-    <w:lsdException w:name="Colorful Grid Accent 1" w:semiHidden="0" w:uiPriority="73" w:unhideWhenUsed="0"/>
-    <w:lsdException w:name="Light Shading Accent 2" w:semiHidden="0" w:uiPriority="60" w:unhideWhenUsed="0"/>
-    <w:lsdException w:name="Light List Accent 2" w:semiHidden="0" w:uiPriority="61" w:unhideWhenUsed="0"/>
-    <w:lsdException w:name="Light Grid Accent 2" w:semiHidden="0" w:uiPriority="62" w:unhideWhenUsed="0"/>
-    <w:lsdException w:name="Medium Shading 1 Accent 2" w:semiHidden="0" w:uiPriority="63" w:unhideWhenUsed="0"/>
-    <w:lsdException w:name="Medium Shading 2 Accent 2" w:semiHidden="0" w:uiPriority="64" w:unhideWhenUsed="0"/>
-    <w:lsdException w:name="Medium List 1 Accent 2" w:semiHidden="0" w:uiPriority="65" w:unhideWhenUsed="0"/>
-    <w:lsdException w:name="Medium List 2 Accent 2" w:semiHidden="0" w:uiPriority="66" w:unhideWhenUsed="0"/>
-    <w:lsdException w:name="Medium Grid 1 Accent 2" w:semiHidden="0" w:uiPriority="67" w:unhideWhenUsed="0"/>
-    <w:lsdException w:name="Medium Grid 2 Accent 2" w:semiHidden="0" w:uiPriority="68" w:unhideWhenUsed="0"/>
-    <w:lsdException w:name="Medium Grid 3 Accent 2" w:semiHidden="0" w:uiPriority="69" w:unhideWhenUsed="0"/>
-    <w:lsdException w:name="Dark List Accent 2" w:semiHidden="0" w:uiPriority="70" w:unhideWhenUsed="0"/>
-    <w:lsdException w:name="Colorful Shading Accent 2" w:semiHidden="0" w:uiPriority="71" w:unhideWhenUsed="0"/>
-    <w:lsdException w:name="Colorful List Accent 2" w:semiHidden="0" w:uiPriority="72" w:unhideWhenUsed="0"/>
-    <w:lsdException w:name="Colorful Grid Accent 2" w:semiHidden="0" w:uiPriority="73" w:unhideWhenUsed="0"/>
-    <w:lsdException w:name="Light Shading Accent 3" w:semiHidden="0" w:uiPriority="60" w:unhideWhenUsed="0"/>
-    <w:lsdException w:name="Light List Accent 3" w:semiHidden="0" w:uiPriority="61" w:unhideWhenUsed="0"/>
-    <w:lsdException w:name="Light Grid Accent 3" w:semiHidden="0" w:uiPriority="62" w:unhideWhenUsed="0"/>
-    <w:lsdException w:name="Medium Shading 1 Accent 3" w:semiHidden="0" w:uiPriority="63" w:unhideWhenUsed="0"/>
-    <w:lsdException w:name="Medium Shading 2 Accent 3" w:semiHidden="0" w:uiPriority="64" w:unhideWhenUsed="0"/>
-    <w:lsdException w:name="Medium List 1 Accent 3" w:semiHidden="0" w:uiPriority="65" w:unhideWhenUsed="0"/>
-    <w:lsdException w:name="Medium List 2 Accent 3" w:semiHidden="0" w:uiPriority="66" w:unhideWhenUsed="0"/>
-    <w:lsdException w:name="Medium Grid 1 Accent 3" w:semiHidden="0" w:uiPriority="67" w:unhideWhenUsed="0"/>
-    <w:lsdException w:name="Medium Grid 2 Accent 3" w:semiHidden="0" w:uiPriority="68" w:unhideWhenUsed="0"/>
-    <w:lsdException w:name="Medium Grid 3 Accent 3" w:semiHidden="0" w:uiPriority="69" w:unhideWhenUsed="0"/>
-    <w:lsdException w:name="Dark List Accent 3" w:semiHidden="0" w:uiPriority="70" w:unhideWhenUsed="0"/>
-    <w:lsdException w:name="Colorful Shading Accent 3" w:semiHidden="0" w:uiPriority="71" w:unhideWhenUsed="0"/>
-    <w:lsdException w:name="Colorful List Accent 3" w:semiHidden="0" w:uiPriority="72" w:unhideWhenUsed="0"/>
-    <w:lsdException w:name="Colorful Grid Accent 3" w:semiHidden="0" w:uiPriority="73" w:unhideWhenUsed="0"/>
-    <w:lsdException w:name="Light Shading Accent 4" w:semiHidden="0" w:uiPriority="60" w:unhideWhenUsed="0"/>
-    <w:lsdException w:name="Light List Accent 4" w:semiHidden="0" w:uiPriority="61" w:unhideWhenUsed="0"/>
-    <w:lsdException w:name="Light Grid Accent 4" w:semiHidden="0" w:uiPriority="62" w:unhideWhenUsed="0"/>
-    <w:lsdException w:name="Medium Shading 1 Accent 4" w:semiHidden="0" w:uiPriority="63" w:unhideWhenUsed="0"/>
-    <w:lsdException w:name="Medium Shading 2 Accent 4" w:semiHidden="0" w:uiPriority="64" w:unhideWhenUsed="0"/>
-    <w:lsdException w:name="Medium List 1 Accent 4" w:semiHidden="0" w:uiPriority="65" w:unhideWhenUsed="0"/>
-    <w:lsdException w:name="Medium List 2 Accent 4" w:semiHidden="0" w:uiPriority="66" w:unhideWhenUsed="0"/>
-    <w:lsdException w:name="Medium Grid 1 Accent 4" w:semiHidden="0" w:uiPriority="67" w:unhideWhenUsed="0"/>
-    <w:lsdException w:name="Medium Grid 2 Accent 4" w:semiHidden="0" w:uiPriority="68" w:unhideWhenUsed="0"/>
-    <w:lsdException w:name="Medium Grid 3 Accent 4" w:semiHidden="0" w:uiPriority="69" w:unhideWhenUsed="0"/>
-    <w:lsdException w:name="Dark List Accent 4" w:semiHidden="0" w:uiPriority="70" w:unhideWhenUsed="0"/>
-    <w:lsdException w:name="Colorful Shading Accent 4" w:semiHidden="0" w:uiPriority="71" w:unhideWhenUsed="0"/>
-    <w:lsdException w:name="Colorful List Accent 4" w:semiHidden="0" w:uiPriority="72" w:unhideWhenUsed="0"/>
-    <w:lsdException w:name="Colorful Grid Accent 4" w:semiHidden="0" w:uiPriority="73" w:unhideWhenUsed="0"/>
-    <w:lsdException w:name="Light Shading Accent 5" w:semiHidden="0" w:uiPriority="60" w:unhideWhenUsed="0"/>
-    <w:lsdException w:name="Light List Accent 5" w:semiHidden="0" w:uiPriority="61" w:unhideWhenUsed="0"/>
-    <w:lsdException w:name="Light Grid Accent 5" w:semiHidden="0" w:uiPriority="62" w:unhideWhenUsed="0"/>
-    <w:lsdException w:name="Medium Shading 1 Accent 5" w:semiHidden="0" w:uiPriority="63" w:unhideWhenUsed="0"/>
-    <w:lsdException w:name="Medium Shading 2 Accent 5" w:semiHidden="0" w:uiPriority="64" w:unhideWhenUsed="0"/>
-    <w:lsdException w:name="Medium List 1 Accent 5" w:semiHidden="0" w:uiPriority="65" w:unhideWhenUsed="0"/>
-    <w:lsdException w:name="Medium List 2 Accent 5" w:semiHidden="0" w:uiPriority="66" w:unhideWhenUsed="0"/>
-    <w:lsdException w:name="Medium Grid 1 Accent 5" w:semiHidden="0" w:uiPriority="67" w:unhideWhenUsed="0"/>
-    <w:lsdException w:name="Medium Grid 2 Accent 5" w:semiHidden="0" w:uiPriority="68" w:unhideWhenUsed="0"/>
-    <w:lsdException w:name="Medium Grid 3 Accent 5" w:semiHidden="0" w:uiPriority="69" w:unhideWhenUsed="0"/>
-    <w:lsdException w:name="Dark List Accent 5" w:semiHidden="0" w:uiPriority="70" w:unhideWhenUsed="0"/>
-    <w:lsdException w:name="Colorful Shading Accent 5" w:semiHidden="0" w:uiPriority="71" w:unhideWhenUsed="0"/>
-    <w:lsdException w:name="Colorful List Accent 5" w:semiHidden="0" w:uiPriority="72" w:unhideWhenUsed="0"/>
-    <w:lsdException w:name="Colorful Grid Accent 5" w:semiHidden="0" w:uiPriority="73" w:unhideWhenUsed="0"/>
-    <w:lsdException w:name="Light Shading Accent 6" w:semiHidden="0" w:uiPriority="60" w:unhideWhenUsed="0"/>
-    <w:lsdException w:name="Light List Accent 6" w:semiHidden="0" w:uiPriority="61" w:unhideWhenUsed="0"/>
-    <w:lsdException w:name="Light Grid Accent 6" w:semiHidden="0" w:uiPriority="62" w:unhideWhenUsed="0"/>
-    <w:lsdException w:name="Medium Shading 1 Accent 6" w:semiHidden="0" w:uiPriority="63" w:unhideWhenUsed="0"/>
-    <w:lsdException w:name="Medium Shading 2 Accent 6" w:semiHidden="0" w:uiPriority="64" w:unhideWhenUsed="0"/>
-    <w:lsdException w:name="Medium List 1 Accent 6" w:semiHidden="0" w:uiPriority="65" w:unhideWhenUsed="0"/>
-    <w:lsdException w:name="Medium List 2 Accent 6" w:semiHidden="0" w:uiPriority="66" w:unhideWhenUsed="0"/>
-    <w:lsdException w:name="Medium Grid 1 Accent 6" w:semiHidden="0" w:uiPriority="67" w:unhideWhenUsed="0"/>
-    <w:lsdException w:name="Medium Grid 2 Accent 6" w:semiHidden="0" w:uiPriority="68" w:unhideWhenUsed="0"/>
-    <w:lsdException w:name="Medium Grid 3 Accent 6" w:semiHidden="0" w:uiPriority="69" w:unhideWhenUsed="0"/>
-    <w:lsdException w:name="Dark List Accent 6" w:semiHidden="0" w:uiPriority="70" w:unhideWhenUsed="0"/>
-    <w:lsdException w:name="Colorful Shading Accent 6" w:semiHidden="0" w:uiPriority="71" w:unhideWhenUsed="0"/>
-    <w:lsdException w:name="Colorful List Accent 6" w:semiHidden="0" w:uiPriority="72" w:unhideWhenUsed="0"/>
-    <w:lsdException w:name="Colorful Grid Accent 6" w:semiHidden="0" w:uiPriority="73" w:unhideWhenUsed="0"/>
-    <w:lsdException w:name="Subtle Emphasis" w:semiHidden="0" w:uiPriority="19" w:unhideWhenUsed="0" w:qFormat="1"/>
-    <w:lsdException w:name="Intense Emphasis" w:semiHidden="0" w:uiPriority="21" w:unhideWhenUsed="0" w:qFormat="1"/>
-    <w:lsdException w:name="Subtle Reference" w:semiHidden="0" w:uiPriority="31" w:unhideWhenUsed="0" w:qFormat="1"/>
-    <w:lsdException w:name="Intense Reference" w:semiHidden="0" w:uiPriority="32" w:unhideWhenUsed="0" w:qFormat="1"/>
-    <w:lsdException w:name="Book Title" w:semiHidden="0" w:uiPriority="33" w:unhideWhenUsed="0" w:qFormat="1"/>
-    <w:lsdException w:name="Bibliography" w:uiPriority="37"/>
-    <w:lsdException w:name="TOC Heading" w:uiPriority="39" w:qFormat="1"/>
+  <w:latentStyles w:defLockedState="0" w:defUIPriority="99" w:defSemiHidden="0" w:defUnhideWhenUsed="0" w:defQFormat="0" w:count="371">
+    <w:lsdException w:name="Normal" w:locked="1" w:uiPriority="0" w:qFormat="1"/>
+    <w:lsdException w:name="heading 1" w:locked="1" w:uiPriority="0" w:qFormat="1"/>
+    <w:lsdException w:name="heading 2" w:locked="1" w:uiPriority="0" w:qFormat="1"/>
+    <w:lsdException w:name="heading 3" w:locked="1" w:uiPriority="0" w:qFormat="1"/>
+    <w:lsdException w:name="heading 4" w:locked="1" w:uiPriority="0" w:qFormat="1"/>
+    <w:lsdException w:name="heading 5" w:locked="1" w:semiHidden="1" w:uiPriority="0" w:unhideWhenUsed="1" w:qFormat="1"/>
+    <w:lsdException w:name="heading 6" w:locked="1" w:semiHidden="1" w:uiPriority="0" w:unhideWhenUsed="1" w:qFormat="1"/>
+    <w:lsdException w:name="heading 7" w:locked="1" w:semiHidden="1" w:uiPriority="0" w:unhideWhenUsed="1" w:qFormat="1"/>
+    <w:lsdException w:name="heading 8" w:locked="1" w:semiHidden="1" w:uiPriority="0" w:unhideWhenUsed="1" w:qFormat="1"/>
+    <w:lsdException w:name="heading 9" w:locked="1" w:semiHidden="1" w:uiPriority="0" w:unhideWhenUsed="1" w:qFormat="1"/>
+    <w:lsdException w:name="index 1" w:semiHidden="1" w:unhideWhenUsed="1"/>
+    <w:lsdException w:name="index 2" w:semiHidden="1" w:unhideWhenUsed="1"/>
+    <w:lsdException w:name="index 3" w:semiHidden="1" w:unhideWhenUsed="1"/>
+    <w:lsdException w:name="index 4" w:semiHidden="1" w:unhideWhenUsed="1"/>
+    <w:lsdException w:name="index 5" w:semiHidden="1" w:unhideWhenUsed="1"/>
+    <w:lsdException w:name="index 6" w:semiHidden="1" w:unhideWhenUsed="1"/>
+    <w:lsdException w:name="index 7" w:semiHidden="1" w:unhideWhenUsed="1"/>
+    <w:lsdException w:name="index 8" w:semiHidden="1" w:unhideWhenUsed="1"/>
+    <w:lsdException w:name="index 9" w:semiHidden="1" w:unhideWhenUsed="1"/>
+    <w:lsdException w:name="toc 1" w:locked="1" w:uiPriority="39"/>
+    <w:lsdException w:name="toc 2" w:locked="1" w:uiPriority="39"/>
+    <w:lsdException w:name="toc 3" w:locked="1" w:uiPriority="39"/>
+    <w:lsdException w:name="toc 4" w:locked="1" w:uiPriority="0"/>
+    <w:lsdException w:name="toc 5" w:locked="1" w:uiPriority="0"/>
+    <w:lsdException w:name="toc 6" w:locked="1" w:uiPriority="0"/>
+    <w:lsdException w:name="toc 7" w:locked="1" w:uiPriority="0"/>
+    <w:lsdException w:name="toc 8" w:locked="1" w:uiPriority="0"/>
+    <w:lsdException w:name="toc 9" w:locked="1" w:uiPriority="0"/>
+    <w:lsdException w:name="Normal Indent" w:semiHidden="1" w:unhideWhenUsed="1"/>
+    <w:lsdException w:name="footnote text" w:semiHidden="1" w:unhideWhenUsed="1"/>
+    <w:lsdException w:name="annotation text" w:semiHidden="1" w:unhideWhenUsed="1"/>
+    <w:lsdException w:name="header" w:semiHidden="1" w:unhideWhenUsed="1"/>
+    <w:lsdException w:name="footer" w:semiHidden="1" w:unhideWhenUsed="1"/>
+    <w:lsdException w:name="index heading" w:semiHidden="1" w:unhideWhenUsed="1"/>
+    <w:lsdException w:name="caption" w:locked="1" w:semiHidden="1" w:uiPriority="0" w:unhideWhenUsed="1" w:qFormat="1"/>
+    <w:lsdException w:name="table of figures" w:semiHidden="1" w:unhideWhenUsed="1"/>
+    <w:lsdException w:name="envelope address" w:semiHidden="1" w:unhideWhenUsed="1"/>
+    <w:lsdException w:name="envelope return" w:semiHidden="1" w:unhideWhenUsed="1"/>
+    <w:lsdException w:name="footnote reference" w:semiHidden="1" w:unhideWhenUsed="1"/>
+    <w:lsdException w:name="annotation reference" w:semiHidden="1" w:unhideWhenUsed="1"/>
+    <w:lsdException w:name="line number" w:semiHidden="1" w:unhideWhenUsed="1"/>
+    <w:lsdException w:name="page number" w:semiHidden="1" w:unhideWhenUsed="1"/>
+    <w:lsdException w:name="endnote reference" w:semiHidden="1" w:unhideWhenUsed="1"/>
+    <w:lsdException w:name="endnote text" w:semiHidden="1" w:unhideWhenUsed="1"/>
+    <w:lsdException w:name="table of authorities" w:semiHidden="1" w:unhideWhenUsed="1"/>
+    <w:lsdException w:name="macro" w:semiHidden="1" w:unhideWhenUsed="1"/>
+    <w:lsdException w:name="toa heading" w:semiHidden="1" w:unhideWhenUsed="1"/>
+    <w:lsdException w:name="List" w:semiHidden="1" w:unhideWhenUsed="1"/>
+    <w:lsdException w:name="List Bullet" w:semiHidden="1" w:unhideWhenUsed="1"/>
+    <w:lsdException w:name="List Number" w:semiHidden="1" w:unhideWhenUsed="1"/>
+    <w:lsdException w:name="List 2" w:semiHidden="1" w:unhideWhenUsed="1"/>
+    <w:lsdException w:name="List 3" w:semiHidden="1" w:unhideWhenUsed="1"/>
+    <w:lsdException w:name="List 4" w:semiHidden="1" w:unhideWhenUsed="1"/>
+    <w:lsdException w:name="List 5" w:semiHidden="1" w:unhideWhenUsed="1"/>
+    <w:lsdException w:name="List Bullet 2" w:semiHidden="1" w:unhideWhenUsed="1"/>
+    <w:lsdException w:name="List Bullet 3" w:semiHidden="1" w:unhideWhenUsed="1"/>
+    <w:lsdException w:name="List Bullet 4" w:semiHidden="1" w:unhideWhenUsed="1"/>
+    <w:lsdException w:name="List Bullet 5" w:semiHidden="1" w:unhideWhenUsed="1"/>
+    <w:lsdException w:name="List Number 2" w:semiHidden="1" w:unhideWhenUsed="1"/>
+    <w:lsdException w:name="List Number 3" w:semiHidden="1" w:unhideWhenUsed="1"/>
+    <w:lsdException w:name="List Number 4" w:semiHidden="1" w:unhideWhenUsed="1"/>
+    <w:lsdException w:name="List Number 5" w:semiHidden="1" w:unhideWhenUsed="1"/>
+    <w:lsdException w:name="Title" w:locked="1" w:uiPriority="0" w:qFormat="1"/>
+    <w:lsdException w:name="Closing" w:semiHidden="1" w:unhideWhenUsed="1"/>
+    <w:lsdException w:name="Signature" w:semiHidden="1" w:unhideWhenUsed="1"/>
+    <w:lsdException w:name="Default Paragraph Font" w:locked="1" w:uiPriority="0"/>
+    <w:lsdException w:name="Body Text" w:locked="1" w:uiPriority="0"/>
+    <w:lsdException w:name="Body Text Indent" w:semiHidden="1" w:unhideWhenUsed="1"/>
+    <w:lsdException w:name="List Continue" w:semiHidden="1" w:unhideWhenUsed="1"/>
+    <w:lsdException w:name="List Continue 2" w:semiHidden="1" w:unhideWhenUsed="1"/>
+    <w:lsdException w:name="List Continue 3" w:semiHidden="1" w:unhideWhenUsed="1"/>
+    <w:lsdException w:name="List Continue 4" w:semiHidden="1" w:unhideWhenUsed="1"/>
+    <w:lsdException w:name="List Continue 5" w:semiHidden="1" w:unhideWhenUsed="1"/>
+    <w:lsdException w:name="Message Header" w:semiHidden="1" w:unhideWhenUsed="1"/>
+    <w:lsdException w:name="Subtitle" w:locked="1" w:uiPriority="0" w:qFormat="1"/>
+    <w:lsdException w:name="Salutation" w:semiHidden="1" w:unhideWhenUsed="1"/>
+    <w:lsdException w:name="Date" w:semiHidden="1" w:unhideWhenUsed="1"/>
+    <w:lsdException w:name="Body Text First Indent" w:semiHidden="1" w:unhideWhenUsed="1"/>
+    <w:lsdException w:name="Body Text First Indent 2" w:semiHidden="1" w:unhideWhenUsed="1"/>
+    <w:lsdException w:name="Note Heading" w:semiHidden="1" w:unhideWhenUsed="1"/>
+    <w:lsdException w:name="Body Text 2" w:semiHidden="1" w:unhideWhenUsed="1"/>
+    <w:lsdException w:name="Body Text 3" w:semiHidden="1" w:unhideWhenUsed="1"/>
+    <w:lsdException w:name="Body Text Indent 2" w:semiHidden="1" w:unhideWhenUsed="1"/>
+    <w:lsdException w:name="Body Text Indent 3" w:locked="1" w:uiPriority="0"/>
+    <w:lsdException w:name="Block Text" w:semiHidden="1" w:unhideWhenUsed="1"/>
+    <w:lsdException w:name="Hyperlink" w:semiHidden="1" w:unhideWhenUsed="1"/>
+    <w:lsdException w:name="FollowedHyperlink" w:semiHidden="1" w:unhideWhenUsed="1"/>
+    <w:lsdException w:name="Strong" w:locked="1" w:uiPriority="0" w:qFormat="1"/>
+    <w:lsdException w:name="Emphasis" w:locked="1" w:uiPriority="0" w:qFormat="1"/>
+    <w:lsdException w:name="Document Map" w:semiHidden="1" w:unhideWhenUsed="1"/>
+    <w:lsdException w:name="Plain Text" w:semiHidden="1" w:unhideWhenUsed="1"/>
+    <w:lsdException w:name="E-mail Signature" w:semiHidden="1" w:unhideWhenUsed="1"/>
+    <w:lsdException w:name="HTML Top of Form" w:semiHidden="1" w:unhideWhenUsed="1"/>
+    <w:lsdException w:name="HTML Bottom of Form" w:semiHidden="1" w:unhideWhenUsed="1"/>
+    <w:lsdException w:name="Normal (Web)" w:semiHidden="1" w:unhideWhenUsed="1"/>
+    <w:lsdException w:name="HTML Acronym" w:semiHidden="1" w:unhideWhenUsed="1"/>
+    <w:lsdException w:name="HTML Address" w:semiHidden="1" w:unhideWhenUsed="1"/>
+    <w:lsdException w:name="HTML Cite" w:semiHidden="1" w:unhideWhenUsed="1"/>
+    <w:lsdException w:name="HTML Code" w:semiHidden="1" w:unhideWhenUsed="1"/>
+    <w:lsdException w:name="HTML Definition" w:semiHidden="1" w:unhideWhenUsed="1"/>
+    <w:lsdException w:name="HTML Keyboard" w:semiHidden="1" w:unhideWhenUsed="1"/>
+    <w:lsdException w:name="HTML Preformatted" w:semiHidden="1" w:unhideWhenUsed="1"/>
+    <w:lsdException w:name="HTML Sample" w:semiHidden="1" w:unhideWhenUsed="1"/>
+    <w:lsdException w:name="HTML Typewriter" w:semiHidden="1" w:unhideWhenUsed="1"/>
+    <w:lsdException w:name="HTML Variable" w:semiHidden="1" w:unhideWhenUsed="1"/>
+    <w:lsdException w:name="Normal Table" w:semiHidden="1" w:unhideWhenUsed="1"/>
+    <w:lsdException w:name="annotation subject" w:semiHidden="1" w:unhideWhenUsed="1"/>
+    <w:lsdException w:name="No List" w:semiHidden="1" w:unhideWhenUsed="1"/>
+    <w:lsdException w:name="Outline List 1" w:semiHidden="1" w:unhideWhenUsed="1"/>
+    <w:lsdException w:name="Outline List 2" w:semiHidden="1" w:unhideWhenUsed="1"/>
+    <w:lsdException w:name="Outline List 3" w:semiHidden="1" w:unhideWhenUsed="1"/>
+    <w:lsdException w:name="Table Simple 1" w:semiHidden="1" w:unhideWhenUsed="1"/>
+    <w:lsdException w:name="Table Simple 2" w:semiHidden="1" w:unhideWhenUsed="1"/>
+    <w:lsdException w:name="Table Simple 3" w:semiHidden="1" w:unhideWhenUsed="1"/>
+    <w:lsdException w:name="Table Classic 1" w:semiHidden="1" w:unhideWhenUsed="1"/>
+    <w:lsdException w:name="Table Classic 2" w:semiHidden="1" w:unhideWhenUsed="1"/>
+    <w:lsdException w:name="Table Classic 3" w:semiHidden="1" w:unhideWhenUsed="1"/>
+    <w:lsdException w:name="Table Classic 4" w:semiHidden="1" w:unhideWhenUsed="1"/>
+    <w:lsdException w:name="Table Colorful 1" w:semiHidden="1" w:unhideWhenUsed="1"/>
+    <w:lsdException w:name="Table Colorful 2" w:semiHidden="1" w:unhideWhenUsed="1"/>
+    <w:lsdException w:name="Table Colorful 3" w:semiHidden="1" w:unhideWhenUsed="1"/>
+    <w:lsdException w:name="Table Columns 1" w:semiHidden="1" w:unhideWhenUsed="1"/>
+    <w:lsdException w:name="Table Columns 2" w:semiHidden="1" w:unhideWhenUsed="1"/>
+    <w:lsdException w:name="Table Columns 3" w:semiHidden="1" w:unhideWhenUsed="1"/>
+    <w:lsdException w:name="Table Columns 4" w:semiHidden="1" w:unhideWhenUsed="1"/>
+    <w:lsdException w:name="Table Columns 5" w:semiHidden="1" w:unhideWhenUsed="1"/>
+    <w:lsdException w:name="Table Grid 1" w:semiHidden="1" w:unhideWhenUsed="1"/>
+    <w:lsdException w:name="Table Grid 2" w:semiHidden="1" w:unhideWhenUsed="1"/>
+    <w:lsdException w:name="Table Grid 3" w:semiHidden="1" w:unhideWhenUsed="1"/>
+    <w:lsdException w:name="Table Grid 4" w:semiHidden="1" w:unhideWhenUsed="1"/>
+    <w:lsdException w:name="Table Grid 5" w:semiHidden="1" w:unhideWhenUsed="1"/>
+    <w:lsdException w:name="Table Grid 6" w:semiHidden="1" w:unhideWhenUsed="1"/>
+    <w:lsdException w:name="Table Grid 7" w:semiHidden="1" w:unhideWhenUsed="1"/>
+    <w:lsdException w:name="Table Grid 8" w:semiHidden="1" w:unhideWhenUsed="1"/>
+    <w:lsdException w:name="Table List 1" w:semiHidden="1" w:unhideWhenUsed="1"/>
+    <w:lsdException w:name="Table List 2" w:semiHidden="1" w:unhideWhenUsed="1"/>
+    <w:lsdException w:name="Table List 3" w:semiHidden="1" w:unhideWhenUsed="1"/>
+    <w:lsdException w:name="Table List 4" w:semiHidden="1" w:unhideWhenUsed="1"/>
+    <w:lsdException w:name="Table List 5" w:semiHidden="1" w:unhideWhenUsed="1"/>
+    <w:lsdException w:name="Table List 6" w:semiHidden="1" w:unhideWhenUsed="1"/>
+    <w:lsdException w:name="Table List 7" w:semiHidden="1" w:unhideWhenUsed="1"/>
+    <w:lsdException w:name="Table List 8" w:semiHidden="1" w:unhideWhenUsed="1"/>
+    <w:lsdException w:name="Table 3D effects 1" w:semiHidden="1" w:unhideWhenUsed="1"/>
+    <w:lsdException w:name="Table 3D effects 2" w:semiHidden="1" w:unhideWhenUsed="1"/>
+    <w:lsdException w:name="Table 3D effects 3" w:semiHidden="1" w:unhideWhenUsed="1"/>
+    <w:lsdException w:name="Table Contemporary" w:semiHidden="1" w:unhideWhenUsed="1"/>
+    <w:lsdException w:name="Table Elegant" w:semiHidden="1" w:unhideWhenUsed="1"/>
+    <w:lsdException w:name="Table Professional" w:semiHidden="1" w:unhideWhenUsed="1"/>
+    <w:lsdException w:name="Table Subtle 1" w:semiHidden="1" w:unhideWhenUsed="1"/>
+    <w:lsdException w:name="Table Subtle 2" w:semiHidden="1" w:unhideWhenUsed="1"/>
+    <w:lsdException w:name="Table Web 1" w:semiHidden="1" w:unhideWhenUsed="1"/>
+    <w:lsdException w:name="Table Web 2" w:semiHidden="1" w:unhideWhenUsed="1"/>
+    <w:lsdException w:name="Table Web 3" w:semiHidden="1" w:unhideWhenUsed="1"/>
+    <w:lsdException w:name="Balloon Text" w:semiHidden="1" w:unhideWhenUsed="1"/>
+    <w:lsdException w:name="Table Grid" w:locked="1" w:uiPriority="0"/>
+    <w:lsdException w:name="Table Theme" w:semiHidden="1" w:unhideWhenUsed="1"/>
+    <w:lsdException w:name="Placeholder Text" w:semiHidden="1"/>
+    <w:lsdException w:name="No Spacing" w:uiPriority="1" w:qFormat="1"/>
+    <w:lsdException w:name="Light Shading" w:uiPriority="60"/>
+    <w:lsdException w:name="Light List" w:uiPriority="61"/>
+    <w:lsdException w:name="Light Grid" w:uiPriority="62"/>
+    <w:lsdException w:name="Medium Shading 1" w:uiPriority="63"/>
+    <w:lsdException w:name="Medium Shading 2" w:uiPriority="64"/>
+    <w:lsdException w:name="Medium List 1" w:uiPriority="65"/>
+    <w:lsdException w:name="Medium List 2" w:uiPriority="66"/>
+    <w:lsdException w:name="Medium Grid 1" w:uiPriority="67"/>
+    <w:lsdException w:name="Medium Grid 2" w:uiPriority="68"/>
+    <w:lsdException w:name="Medium Grid 3" w:uiPriority="69"/>
+    <w:lsdException w:name="Dark List" w:uiPriority="70"/>
+    <w:lsdException w:name="Colorful Shading" w:uiPriority="71"/>
+    <w:lsdException w:name="Colorful List" w:uiPriority="72"/>
+    <w:lsdException w:name="Colorful Grid" w:uiPriority="73"/>
+    <w:lsdException w:name="Light Shading Accent 1" w:uiPriority="60"/>
+    <w:lsdException w:name="Light List Accent 1" w:uiPriority="61"/>
+    <w:lsdException w:name="Light Grid Accent 1" w:uiPriority="62"/>
+    <w:lsdException w:name="Medium Shading 1 Accent 1" w:uiPriority="63"/>
+    <w:lsdException w:name="Medium Shading 2 Accent 1" w:uiPriority="64"/>
+    <w:lsdException w:name="Medium List 1 Accent 1" w:uiPriority="65"/>
+    <w:lsdException w:name="Revision" w:semiHidden="1"/>
+    <w:lsdException w:name="List Paragraph" w:uiPriority="34" w:qFormat="1"/>
+    <w:lsdException w:name="Quote" w:uiPriority="29" w:qFormat="1"/>
+    <w:lsdException w:name="Intense Quote" w:uiPriority="30" w:qFormat="1"/>
+    <w:lsdException w:name="Medium List 2 Accent 1" w:uiPriority="66"/>
+    <w:lsdException w:name="Medium Grid 1 Accent 1" w:uiPriority="67"/>
+    <w:lsdException w:name="Medium Grid 2 Accent 1" w:uiPriority="68"/>
+    <w:lsdException w:name="Medium Grid 3 Accent 1" w:uiPriority="69"/>
+    <w:lsdException w:name="Dark List Accent 1" w:uiPriority="70"/>
+    <w:lsdException w:name="Colorful Shading Accent 1" w:uiPriority="71"/>
+    <w:lsdException w:name="Colorful List Accent 1" w:uiPriority="72"/>
+    <w:lsdException w:name="Colorful Grid Accent 1" w:uiPriority="73"/>
+    <w:lsdException w:name="Light Shading Accent 2" w:uiPriority="60"/>
+    <w:lsdException w:name="Light List Accent 2" w:uiPriority="61"/>
+    <w:lsdException w:name="Light Grid Accent 2" w:uiPriority="62"/>
+    <w:lsdException w:name="Medium Shading 1 Accent 2" w:uiPriority="63"/>
+    <w:lsdException w:name="Medium Shading 2 Accent 2" w:uiPriority="64"/>
+    <w:lsdException w:name="Medium List 1 Accent 2" w:uiPriority="65"/>
+    <w:lsdException w:name="Medium List 2 Accent 2" w:uiPriority="66"/>
+    <w:lsdException w:name="Medium Grid 1 Accent 2" w:uiPriority="67"/>
+    <w:lsdException w:name="Medium Grid 2 Accent 2" w:uiPriority="68"/>
+    <w:lsdException w:name="Medium Grid 3 Accent 2" w:uiPriority="69"/>
+    <w:lsdException w:name="Dark List Accent 2" w:uiPriority="70"/>
+    <w:lsdException w:name="Colorful Shading Accent 2" w:uiPriority="71"/>
+    <w:lsdException w:name="Colorful List Accent 2" w:uiPriority="72"/>
+    <w:lsdException w:name="Colorful Grid Accent 2" w:uiPriority="73"/>
+    <w:lsdException w:name="Light Shading Accent 3" w:uiPriority="60"/>
+    <w:lsdException w:name="Light List Accent 3" w:uiPriority="61"/>
+    <w:lsdException w:name="Light Grid Accent 3" w:uiPriority="62"/>
+    <w:lsdException w:name="Medium Shading 1 Accent 3" w:uiPriority="63"/>
+    <w:lsdException w:name="Medium Shading 2 Accent 3" w:uiPriority="64"/>
+    <w:lsdException w:name="Medium List 1 Accent 3" w:uiPriority="65"/>
+    <w:lsdException w:name="Medium List 2 Accent 3" w:uiPriority="66"/>
+    <w:lsdException w:name="Medium Grid 1 Accent 3" w:uiPriority="67"/>
+    <w:lsdException w:name="Medium Grid 2 Accent 3" w:uiPriority="68"/>
+    <w:lsdException w:name="Medium Grid 3 Accent 3" w:uiPriority="69"/>
+    <w:lsdException w:name="Dark List Accent 3" w:uiPriority="70"/>
+    <w:lsdException w:name="Colorful Shading Accent 3" w:uiPriority="71"/>
+    <w:lsdException w:name="Colorful List Accent 3" w:uiPriority="72"/>
+    <w:lsdException w:name="Colorful Grid Accent 3" w:uiPriority="73"/>
+    <w:lsdException w:name="Light Shading Accent 4" w:uiPriority="60"/>
+    <w:lsdException w:name="Light List Accent 4" w:uiPriority="61"/>
+    <w:lsdException w:name="Light Grid Accent 4" w:uiPriority="62"/>
+    <w:lsdException w:name="Medium Shading 1 Accent 4" w:uiPriority="63"/>
+    <w:lsdException w:name="Medium Shading 2 Accent 4" w:uiPriority="64"/>
+    <w:lsdException w:name="Medium List 1 Accent 4" w:uiPriority="65"/>
+    <w:lsdException w:name="Medium List 2 Accent 4" w:uiPriority="66"/>
+    <w:lsdException w:name="Medium Grid 1 Accent 4" w:uiPriority="67"/>
+    <w:lsdException w:name="Medium Grid 2 Accent 4" w:uiPriority="68"/>
+    <w:lsdException w:name="Medium Grid 3 Accent 4" w:uiPriority="69"/>
+    <w:lsdException w:name="Dark List Accent 4" w:uiPriority="70"/>
+    <w:lsdException w:name="Colorful Shading Accent 4" w:uiPriority="71"/>
+    <w:lsdException w:name="Colorful List Accent 4" w:uiPriority="72"/>
+    <w:lsdException w:name="Colorful Grid Accent 4" w:uiPriority="73"/>
+    <w:lsdException w:name="Light Shading Accent 5" w:uiPriority="60"/>
+    <w:lsdException w:name="Light List Accent 5" w:uiPriority="61"/>
+    <w:lsdException w:name="Light Grid Accent 5" w:uiPriority="62"/>
+    <w:lsdException w:name="Medium Shading 1 Accent 5" w:uiPriority="63"/>
+    <w:lsdException w:name="Medium Shading 2 Accent 5" w:uiPriority="64"/>
+    <w:lsdException w:name="Medium List 1 Accent 5" w:uiPriority="65"/>
+    <w:lsdException w:name="Medium List 2 Accent 5" w:uiPriority="66"/>
+    <w:lsdException w:name="Medium Grid 1 Accent 5" w:uiPriority="67"/>
+    <w:lsdException w:name="Medium Grid 2 Accent 5" w:uiPriority="68"/>
+    <w:lsdException w:name="Medium Grid 3 Accent 5" w:uiPriority="69"/>
+    <w:lsdException w:name="Dark List Accent 5" w:uiPriority="70"/>
+    <w:lsdException w:name="Colorful Shading Accent 5" w:uiPriority="71"/>
+    <w:lsdException w:name="Colorful List Accent 5" w:uiPriority="72"/>
+    <w:lsdException w:name="Colorful Grid Accent 5" w:uiPriority="73"/>
+    <w:lsdException w:name="Light Shading Accent 6" w:uiPriority="60"/>
+    <w:lsdException w:name="Light List Accent 6" w:uiPriority="61"/>
+    <w:lsdException w:name="Light Grid Accent 6" w:uiPriority="62"/>
+    <w:lsdException w:name="Medium Shading 1 Accent 6" w:uiPriority="63"/>
+    <w:lsdException w:name="Medium Shading 2 Accent 6" w:uiPriority="64"/>
+    <w:lsdException w:name="Medium List 1 Accent 6" w:uiPriority="65"/>
+    <w:lsdException w:name="Medium List 2 Accent 6" w:uiPriority="66"/>
+    <w:lsdException w:name="Medium Grid 1 Accent 6" w:uiPriority="67"/>
+    <w:lsdException w:name="Medium Grid 2 Accent 6" w:uiPriority="68"/>
+    <w:lsdException w:name="Medium Grid 3 Accent 6" w:uiPriority="69"/>
+    <w:lsdException w:name="Dark List Accent 6" w:uiPriority="70"/>
+    <w:lsdException w:name="Colorful Shading Accent 6" w:uiPriority="71"/>
+    <w:lsdException w:name="Colorful List Accent 6" w:uiPriority="72"/>
+    <w:lsdException w:name="Colorful Grid Accent 6" w:uiPriority="73"/>
+    <w:lsdException w:name="Subtle Emphasis" w:uiPriority="19" w:qFormat="1"/>
+    <w:lsdException w:name="Intense Emphasis" w:uiPriority="21" w:qFormat="1"/>
+    <w:lsdException w:name="Subtle Reference" w:uiPriority="31" w:qFormat="1"/>
+    <w:lsdException w:name="Intense Reference" w:uiPriority="32" w:qFormat="1"/>
+    <w:lsdException w:name="Book Title" w:uiPriority="33" w:qFormat="1"/>
+    <w:lsdException w:name="Bibliography" w:semiHidden="1" w:uiPriority="37" w:unhideWhenUsed="1"/>
+    <w:lsdException w:name="TOC Heading" w:semiHidden="1" w:uiPriority="39" w:unhideWhenUsed="1" w:qFormat="1"/>
+    <w:lsdException w:name="Plain Table 1" w:uiPriority="41"/>
+    <w:lsdException w:name="Plain Table 2" w:uiPriority="42"/>
+    <w:lsdException w:name="Plain Table 3" w:uiPriority="43"/>
+    <w:lsdException w:name="Plain Table 4" w:uiPriority="44"/>
+    <w:lsdException w:name="Plain Table 5" w:uiPriority="45"/>
+    <w:lsdException w:name="Grid Table Light" w:uiPriority="40"/>
+    <w:lsdException w:name="Grid Table 1 Light" w:uiPriority="46"/>
+    <w:lsdException w:name="Grid Table 2" w:uiPriority="47"/>
+    <w:lsdException w:name="Grid Table 3" w:uiPriority="48"/>
+    <w:lsdException w:name="Grid Table 4" w:uiPriority="49"/>
+    <w:lsdException w:name="Grid Table 5 Dark" w:uiPriority="50"/>
+    <w:lsdException w:name="Grid Table 6 Colorful" w:uiPriority="51"/>
+    <w:lsdException w:name="Grid Table 7 Colorful" w:uiPriority="52"/>
+    <w:lsdException w:name="Grid Table 1 Light Accent 1" w:uiPriority="46"/>
+    <w:lsdException w:name="Grid Table 2 Accent 1" w:uiPriority="47"/>
+    <w:lsdException w:name="Grid Table 3 Accent 1" w:uiPriority="48"/>
+    <w:lsdException w:name="Grid Table 4 Accent 1" w:uiPriority="49"/>
+    <w:lsdException w:name="Grid Table 5 Dark Accent 1" w:uiPriority="50"/>
+    <w:lsdException w:name="Grid Table 6 Colorful Accent 1" w:uiPriority="51"/>
+    <w:lsdException w:name="Grid Table 7 Colorful Accent 1" w:uiPriority="52"/>
+    <w:lsdException w:name="Grid Table 1 Light Accent 2" w:uiPriority="46"/>
+    <w:lsdException w:name="Grid Table 2 Accent 2" w:uiPriority="47"/>
+    <w:lsdException w:name="Grid Table 3 Accent 2" w:uiPriority="48"/>
+    <w:lsdException w:name="Grid Table 4 Accent 2" w:uiPriority="49"/>
+    <w:lsdException w:name="Grid Table 5 Dark Accent 2" w:uiPriority="50"/>
+    <w:lsdException w:name="Grid Table 6 Colorful Accent 2" w:uiPriority="51"/>
+    <w:lsdException w:name="Grid Table 7 Colorful Accent 2" w:uiPriority="52"/>
+    <w:lsdException w:name="Grid Table 1 Light Accent 3" w:uiPriority="46"/>
+    <w:lsdException w:name="Grid Table 2 Accent 3" w:uiPriority="47"/>
+    <w:lsdException w:name="Grid Table 3 Accent 3" w:uiPriority="48"/>
+    <w:lsdException w:name="Grid Table 4 Accent 3" w:uiPriority="49"/>
+    <w:lsdException w:name="Grid Table 5 Dark Accent 3" w:uiPriority="50"/>
+    <w:lsdException w:name="Grid Table 6 Colorful Accent 3" w:uiPriority="51"/>
+    <w:lsdException w:name="Grid Table 7 Colorful Accent 3" w:uiPriority="52"/>
+    <w:lsdException w:name="Grid Table 1 Light Accent 4" w:uiPriority="46"/>
+    <w:lsdException w:name="Grid Table 2 Accent 4" w:uiPriority="47"/>
+    <w:lsdException w:name="Grid Table 3 Accent 4" w:uiPriority="48"/>
+    <w:lsdException w:name="Grid Table 4 Accent 4" w:uiPriority="49"/>
+    <w:lsdException w:name="Grid Table 5 Dark Accent 4" w:uiPriority="50"/>
+    <w:lsdException w:name="Grid Table 6 Colorful Accent 4" w:uiPriority="51"/>
+    <w:lsdException w:name="Grid Table 7 Colorful Accent 4" w:uiPriority="52"/>
+    <w:lsdException w:name="Grid Table 1 Light Accent 5" w:uiPriority="46"/>
+    <w:lsdException w:name="Grid Table 2 Accent 5" w:uiPriority="47"/>
+    <w:lsdException w:name="Grid Table 3 Accent 5" w:uiPriority="48"/>
+    <w:lsdException w:name="Grid Table 4 Accent 5" w:uiPriority="49"/>
+    <w:lsdException w:name="Grid Table 5 Dark Accent 5" w:uiPriority="50"/>
+    <w:lsdException w:name="Grid Table 6 Colorful Accent 5" w:uiPriority="51"/>
+    <w:lsdException w:name="Grid Table 7 Colorful Accent 5" w:uiPriority="52"/>
+    <w:lsdException w:name="Grid Table 1 Light Accent 6" w:uiPriority="46"/>
+    <w:lsdException w:name="Grid Table 2 Accent 6" w:uiPriority="47"/>
+    <w:lsdException w:name="Grid Table 3 Accent 6" w:uiPriority="48"/>
+    <w:lsdException w:name="Grid Table 4 Accent 6" w:uiPriority="49"/>
+    <w:lsdException w:name="Grid Table 5 Dark Accent 6" w:uiPriority="50"/>
+    <w:lsdException w:name="Grid Table 6 Colorful Accent 6" w:uiPriority="51"/>
+    <w:lsdException w:name="Grid Table 7 Colorful Accent 6" w:uiPriority="52"/>
+    <w:lsdException w:name="List Table 1 Light" w:uiPriority="46"/>
+    <w:lsdException w:name="List Table 2" w:uiPriority="47"/>
+    <w:lsdException w:name="List Table 3" w:uiPriority="48"/>
+    <w:lsdException w:name="List Table 4" w:uiPriority="49"/>
+    <w:lsdException w:name="List Table 5 Dark" w:uiPriority="50"/>
+    <w:lsdException w:name="List Table 6 Colorful" w:uiPriority="51"/>
+    <w:lsdException w:name="List Table 7 Colorful" w:uiPriority="52"/>
+    <w:lsdException w:name="List Table 1 Light Accent 1" w:uiPriority="46"/>
+    <w:lsdException w:name="List Table 2 Accent 1" w:uiPriority="47"/>
+    <w:lsdException w:name="List Table 3 Accent 1" w:uiPriority="48"/>
+    <w:lsdException w:name="List Table 4 Accent 1" w:uiPriority="49"/>
+    <w:lsdException w:name="List Table 5 Dark Accent 1" w:uiPriority="50"/>
+    <w:lsdException w:name="List Table 6 Colorful Accent 1" w:uiPriority="51"/>
+    <w:lsdException w:name="List Table 7 Colorful Accent 1" w:uiPriority="52"/>
+    <w:lsdException w:name="List Table 1 Light Accent 2" w:uiPriority="46"/>
+    <w:lsdException w:name="List Table 2 Accent 2" w:uiPriority="47"/>
+    <w:lsdException w:name="List Table 3 Accent 2" w:uiPriority="48"/>
+    <w:lsdException w:name="List Table 4 Accent 2" w:uiPriority="49"/>
+    <w:lsdException w:name="List Table 5 Dark Accent 2" w:uiPriority="50"/>
+    <w:lsdException w:name="List Table 6 Colorful Accent 2" w:uiPriority="51"/>
+    <w:lsdException w:name="List Table 7 Colorful Accent 2" w:uiPriority="52"/>
+    <w:lsdException w:name="List Table 1 Light Accent 3" w:uiPriority="46"/>
+    <w:lsdException w:name="List Table 2 Accent 3" w:uiPriority="47"/>
+    <w:lsdException w:name="List Table 3 Accent 3" w:uiPriority="48"/>
+    <w:lsdException w:name="List Table 4 Accent 3" w:uiPriority="49"/>
+    <w:lsdException w:name="List Table 5 Dark Accent 3" w:uiPriority="50"/>
+    <w:lsdException w:name="List Table 6 Colorful Accent 3" w:uiPriority="51"/>
+    <w:lsdException w:name="List Table 7 Colorful Accent 3" w:uiPriority="52"/>
+    <w:lsdException w:name="List Table 1 Light Accent 4" w:uiPriority="46"/>
+    <w:lsdException w:name="List Table 2 Accent 4" w:uiPriority="47"/>
+    <w:lsdException w:name="List Table 3 Accent 4" w:uiPriority="48"/>
+    <w:lsdException w:name="List Table 4 Accent 4" w:uiPriority="49"/>
+    <w:lsdException w:name="List Table 5 Dark Accent 4" w:uiPriority="50"/>
+    <w:lsdException w:name="List Table 6 Colorful Accent 4" w:uiPriority="51"/>
+    <w:lsdException w:name="List Table 7 Colorful Accent 4" w:uiPriority="52"/>
+    <w:lsdException w:name="List Table 1 Light Accent 5" w:uiPriority="46"/>
+    <w:lsdException w:name="List Table 2 Accent 5" w:uiPriority="47"/>
+    <w:lsdException w:name="List Table 3 Accent 5" w:uiPriority="48"/>
+    <w:lsdException w:name="List Table 4 Accent 5" w:uiPriority="49"/>
+    <w:lsdException w:name="List Table 5 Dark Accent 5" w:uiPriority="50"/>
+    <w:lsdException w:name="List Table 6 Colorful Accent 5" w:uiPriority="51"/>
+    <w:lsdException w:name="List Table 7 Colorful Accent 5" w:uiPriority="52"/>
+    <w:lsdException w:name="List Table 1 Light Accent 6" w:uiPriority="46"/>
+    <w:lsdException w:name="List Table 2 Accent 6" w:uiPriority="47"/>
+    <w:lsdException w:name="List Table 3 Accent 6" w:uiPriority="48"/>
+    <w:lsdException w:name="List Table 4 Accent 6" w:uiPriority="49"/>
+    <w:lsdException w:name="List Table 5 Dark Accent 6" w:uiPriority="50"/>
+    <w:lsdException w:name="List Table 6 Colorful Accent 6" w:uiPriority="51"/>
+    <w:lsdException w:name="List Table 7 Colorful Accent 6" w:uiPriority="52"/>
   </w:latentStyles>
   <w:style w:type="paragraph" w:default="1" w:styleId="a">
     <w:name w:val="Normal"/>
@@ -17718,7 +18407,6 @@
     <w:uiPriority w:val="99"/>
     <w:semiHidden/>
     <w:unhideWhenUsed/>
-    <w:qFormat/>
     <w:tblPr>
       <w:tblInd w:w="0" w:type="dxa"/>
       <w:tblCellMar>
@@ -18160,7 +18848,7 @@
     <w:basedOn w:val="a5"/>
     <w:link w:val="af7"/>
     <w:qFormat/>
-    <w:rsid w:val="006E3783"/>
+    <w:rsid w:val="003D1BD9"/>
     <w:pPr>
       <w:spacing w:line="360" w:lineRule="auto"/>
       <w:ind w:left="0" w:firstLine="709"/>
@@ -18168,6 +18856,7 @@
     </w:pPr>
     <w:rPr>
       <w:rFonts w:eastAsiaTheme="minorEastAsia"/>
+      <w:b/>
       <w:sz w:val="28"/>
       <w:szCs w:val="28"/>
       <w:lang w:eastAsia="en-US"/>
@@ -18178,9 +18867,10 @@
     <w:basedOn w:val="a0"/>
     <w:link w:val="af6"/>
     <w:locked/>
-    <w:rsid w:val="00FE0FC4"/>
+    <w:rsid w:val="003D1BD9"/>
     <w:rPr>
       <w:rFonts w:ascii="Times New Roman" w:eastAsiaTheme="minorEastAsia" w:hAnsi="Times New Roman"/>
+      <w:b/>
       <w:sz w:val="28"/>
       <w:szCs w:val="28"/>
       <w:lang w:val="uk-UA" w:eastAsia="en-US"/>
@@ -18566,7 +19256,7 @@
 </file>
 
 <file path=customXml/itemProps1.xml><?xml version="1.0" encoding="utf-8"?>
-<ds:datastoreItem xmlns:ds="http://schemas.openxmlformats.org/officeDocument/2006/customXml" ds:itemID="{A96A8A81-AD38-49A0-9F72-5E81697DD8A8}">
+<ds:datastoreItem xmlns:ds="http://schemas.openxmlformats.org/officeDocument/2006/customXml" ds:itemID="{C3A0E27C-DDC9-42B6-A547-CFD75E15A8CF}">
   <ds:schemaRefs>
     <ds:schemaRef ds:uri="http://schemas.openxmlformats.org/officeDocument/2006/bibliography"/>
   </ds:schemaRefs>

</xml_diff>